<commit_message>
docs: update Technical Project Summary — added latest system overview and architecture details
</commit_message>
<xml_diff>
--- a/docs/Technical Project Summary and Documentation.docx
+++ b/docs/Technical Project Summary and Documentation.docx
@@ -349,7 +349,7 @@
           <w:sz w:val="28"/>
           <w:szCs w:val="28"/>
         </w:rPr>
-        <w:t>17</w:t>
+        <w:t>20</w:t>
       </w:r>
       <w:r>
         <w:rPr>
@@ -1371,15 +1371,49 @@
           <w:szCs w:val="24"/>
         </w:rPr>
       </w:pPr>
-      <w:r>
-        <w:rPr>
-          <w:rStyle w:val="Strong"/>
-          <w:rFonts w:ascii="Times New Roman" w:eastAsia="Times New Roman" w:hAnsi="Times New Roman" w:cs="Times New Roman"/>
-          <w:b w:val="0"/>
-          <w:sz w:val="24"/>
-          <w:szCs w:val="24"/>
-        </w:rPr>
-        <w:t>Cloudimart Limited, a Malawian e‑commerce startup, required a functional prototype to demonstrate how their platform could support convenient purchasing of groceries and stationery within the Mzuzu University community.</w:t>
+      <w:proofErr w:type="spellStart"/>
+      <w:r>
+        <w:rPr>
+          <w:rStyle w:val="Strong"/>
+          <w:rFonts w:ascii="Times New Roman" w:eastAsia="Times New Roman" w:hAnsi="Times New Roman" w:cs="Times New Roman"/>
+          <w:b w:val="0"/>
+          <w:sz w:val="24"/>
+          <w:szCs w:val="24"/>
+        </w:rPr>
+        <w:t>Cloudimart</w:t>
+      </w:r>
+      <w:proofErr w:type="spellEnd"/>
+      <w:r>
+        <w:rPr>
+          <w:rStyle w:val="Strong"/>
+          <w:rFonts w:ascii="Times New Roman" w:eastAsia="Times New Roman" w:hAnsi="Times New Roman" w:cs="Times New Roman"/>
+          <w:b w:val="0"/>
+          <w:sz w:val="24"/>
+          <w:szCs w:val="24"/>
+        </w:rPr>
+        <w:t xml:space="preserve"> Limited, a Malawian e‑commerce startup, required a functional prototype to demonstrate how their platform could support convenient purchasing of groceries and stationery within the </w:t>
+      </w:r>
+      <w:proofErr w:type="spellStart"/>
+      <w:r>
+        <w:rPr>
+          <w:rStyle w:val="Strong"/>
+          <w:rFonts w:ascii="Times New Roman" w:eastAsia="Times New Roman" w:hAnsi="Times New Roman" w:cs="Times New Roman"/>
+          <w:b w:val="0"/>
+          <w:sz w:val="24"/>
+          <w:szCs w:val="24"/>
+        </w:rPr>
+        <w:t>Mzuzu</w:t>
+      </w:r>
+      <w:proofErr w:type="spellEnd"/>
+      <w:r>
+        <w:rPr>
+          <w:rStyle w:val="Strong"/>
+          <w:rFonts w:ascii="Times New Roman" w:eastAsia="Times New Roman" w:hAnsi="Times New Roman" w:cs="Times New Roman"/>
+          <w:b w:val="0"/>
+          <w:sz w:val="24"/>
+          <w:szCs w:val="24"/>
+        </w:rPr>
+        <w:t xml:space="preserve"> University community.</w:t>
       </w:r>
     </w:p>
     <w:p>
@@ -1401,7 +1435,51 @@
           <w:sz w:val="24"/>
           <w:szCs w:val="24"/>
         </w:rPr>
-        <w:t>The prototype, now complete, is a full‑stack web application built with Laravel (backend, MVC) and Next.js (frontend, React). It allows students and staff to browse products, add items to a cart, and place orders only if their GPS‑verified location falls inside one of five pre‑defined Mzuzu university community delivery zones.</w:t>
+        <w:t xml:space="preserve">The prototype, now complete, is a full‑stack web application built with </w:t>
+      </w:r>
+      <w:proofErr w:type="spellStart"/>
+      <w:r>
+        <w:rPr>
+          <w:rStyle w:val="Strong"/>
+          <w:rFonts w:ascii="Times New Roman" w:eastAsia="Times New Roman" w:hAnsi="Times New Roman" w:cs="Times New Roman"/>
+          <w:b w:val="0"/>
+          <w:sz w:val="24"/>
+          <w:szCs w:val="24"/>
+        </w:rPr>
+        <w:t>Laravel</w:t>
+      </w:r>
+      <w:proofErr w:type="spellEnd"/>
+      <w:r>
+        <w:rPr>
+          <w:rStyle w:val="Strong"/>
+          <w:rFonts w:ascii="Times New Roman" w:eastAsia="Times New Roman" w:hAnsi="Times New Roman" w:cs="Times New Roman"/>
+          <w:b w:val="0"/>
+          <w:sz w:val="24"/>
+          <w:szCs w:val="24"/>
+        </w:rPr>
+        <w:t xml:space="preserve"> (backend, MVC) and Next.js (frontend, React). It allows students and staff to browse products, add items to a cart, and place orders only if their GPS‑verified location falls inside one of five pre‑defined </w:t>
+      </w:r>
+      <w:proofErr w:type="spellStart"/>
+      <w:r>
+        <w:rPr>
+          <w:rStyle w:val="Strong"/>
+          <w:rFonts w:ascii="Times New Roman" w:eastAsia="Times New Roman" w:hAnsi="Times New Roman" w:cs="Times New Roman"/>
+          <w:b w:val="0"/>
+          <w:sz w:val="24"/>
+          <w:szCs w:val="24"/>
+        </w:rPr>
+        <w:t>Mzuzu</w:t>
+      </w:r>
+      <w:proofErr w:type="spellEnd"/>
+      <w:r>
+        <w:rPr>
+          <w:rStyle w:val="Strong"/>
+          <w:rFonts w:ascii="Times New Roman" w:eastAsia="Times New Roman" w:hAnsi="Times New Roman" w:cs="Times New Roman"/>
+          <w:b w:val="0"/>
+          <w:sz w:val="24"/>
+          <w:szCs w:val="24"/>
+        </w:rPr>
+        <w:t xml:space="preserve"> university community delivery zones.</w:t>
       </w:r>
     </w:p>
     <w:p>
@@ -1528,7 +1606,29 @@
           <w:sz w:val="24"/>
           <w:szCs w:val="24"/>
         </w:rPr>
-        <w:t>Location‑Based Checkout: Browser geolocation is compared against seeded delivery zones; checkout proceeds only if within any allowed radius.</w:t>
+        <w:t xml:space="preserve">Location‑Based Checkout: Browser </w:t>
+      </w:r>
+      <w:proofErr w:type="spellStart"/>
+      <w:r>
+        <w:rPr>
+          <w:rStyle w:val="Strong"/>
+          <w:rFonts w:ascii="Times New Roman" w:eastAsia="Times New Roman" w:hAnsi="Times New Roman" w:cs="Times New Roman"/>
+          <w:b w:val="0"/>
+          <w:sz w:val="24"/>
+          <w:szCs w:val="24"/>
+        </w:rPr>
+        <w:t>geolocation</w:t>
+      </w:r>
+      <w:proofErr w:type="spellEnd"/>
+      <w:r>
+        <w:rPr>
+          <w:rStyle w:val="Strong"/>
+          <w:rFonts w:ascii="Times New Roman" w:eastAsia="Times New Roman" w:hAnsi="Times New Roman" w:cs="Times New Roman"/>
+          <w:b w:val="0"/>
+          <w:sz w:val="24"/>
+          <w:szCs w:val="24"/>
+        </w:rPr>
+        <w:t xml:space="preserve"> is compared against seeded delivery zones; checkout proceeds only if within any allowed radius.</w:t>
       </w:r>
     </w:p>
     <w:p>
@@ -1862,7 +1962,51 @@
           <w:sz w:val="24"/>
           <w:szCs w:val="24"/>
         </w:rPr>
-        <w:t xml:space="preserve">For each area, I opened Google Maps, located the most recognised landmark (e.g., university main gate, hospital entrance, Luwinga Market), right‑clicked precisely on the spot, and selected </w:t>
+        <w:t xml:space="preserve">For each area, I opened Google Maps, located the most </w:t>
+      </w:r>
+      <w:proofErr w:type="spellStart"/>
+      <w:r>
+        <w:rPr>
+          <w:rStyle w:val="Strong"/>
+          <w:rFonts w:ascii="Times New Roman" w:eastAsia="Times New Roman" w:hAnsi="Times New Roman" w:cs="Times New Roman"/>
+          <w:b w:val="0"/>
+          <w:sz w:val="24"/>
+          <w:szCs w:val="24"/>
+        </w:rPr>
+        <w:t>recognised</w:t>
+      </w:r>
+      <w:proofErr w:type="spellEnd"/>
+      <w:r>
+        <w:rPr>
+          <w:rStyle w:val="Strong"/>
+          <w:rFonts w:ascii="Times New Roman" w:eastAsia="Times New Roman" w:hAnsi="Times New Roman" w:cs="Times New Roman"/>
+          <w:b w:val="0"/>
+          <w:sz w:val="24"/>
+          <w:szCs w:val="24"/>
+        </w:rPr>
+        <w:t xml:space="preserve"> landmark (e.g., university main gate, hospital entrance, </w:t>
+      </w:r>
+      <w:proofErr w:type="spellStart"/>
+      <w:r>
+        <w:rPr>
+          <w:rStyle w:val="Strong"/>
+          <w:rFonts w:ascii="Times New Roman" w:eastAsia="Times New Roman" w:hAnsi="Times New Roman" w:cs="Times New Roman"/>
+          <w:b w:val="0"/>
+          <w:sz w:val="24"/>
+          <w:szCs w:val="24"/>
+        </w:rPr>
+        <w:t>Luwinga</w:t>
+      </w:r>
+      <w:proofErr w:type="spellEnd"/>
+      <w:r>
+        <w:rPr>
+          <w:rStyle w:val="Strong"/>
+          <w:rFonts w:ascii="Times New Roman" w:eastAsia="Times New Roman" w:hAnsi="Times New Roman" w:cs="Times New Roman"/>
+          <w:b w:val="0"/>
+          <w:sz w:val="24"/>
+          <w:szCs w:val="24"/>
+        </w:rPr>
+        <w:t xml:space="preserve"> Market), right‑clicked precisely on the spot, and selected </w:t>
       </w:r>
       <w:r>
         <w:rPr>
@@ -1893,7 +2037,29 @@
           <w:sz w:val="24"/>
           <w:szCs w:val="24"/>
         </w:rPr>
-        <w:t xml:space="preserve"> The latitude and longitude appeared in the search box and were copied to six decimal places, a precision of approximately 11 centimetres.</w:t>
+        <w:t xml:space="preserve"> The latitude and longitude appeared in the search box and were copied to six decimal places, a precision of approximately 11 </w:t>
+      </w:r>
+      <w:proofErr w:type="spellStart"/>
+      <w:r>
+        <w:rPr>
+          <w:rStyle w:val="Strong"/>
+          <w:rFonts w:ascii="Times New Roman" w:eastAsia="Times New Roman" w:hAnsi="Times New Roman" w:cs="Times New Roman"/>
+          <w:b w:val="0"/>
+          <w:sz w:val="24"/>
+          <w:szCs w:val="24"/>
+        </w:rPr>
+        <w:t>centimetres</w:t>
+      </w:r>
+      <w:proofErr w:type="spellEnd"/>
+      <w:r>
+        <w:rPr>
+          <w:rStyle w:val="Strong"/>
+          <w:rFonts w:ascii="Times New Roman" w:eastAsia="Times New Roman" w:hAnsi="Times New Roman" w:cs="Times New Roman"/>
+          <w:b w:val="0"/>
+          <w:sz w:val="24"/>
+          <w:szCs w:val="24"/>
+        </w:rPr>
+        <w:t>.</w:t>
       </w:r>
     </w:p>
     <w:p>
@@ -1934,15 +2100,27 @@
           <w:szCs w:val="24"/>
         </w:rPr>
       </w:pPr>
-      <w:r>
-        <w:rPr>
-          <w:rStyle w:val="Strong"/>
-          <w:rFonts w:ascii="Times New Roman" w:eastAsia="Times New Roman" w:hAnsi="Times New Roman" w:cs="Times New Roman"/>
-          <w:b w:val="0"/>
-          <w:sz w:val="24"/>
-          <w:szCs w:val="24"/>
-        </w:rPr>
-        <w:t>Mzuzu University (latitude -11.421870, longitude 33.995417, radius 1.5 km)</w:t>
+      <w:proofErr w:type="spellStart"/>
+      <w:r>
+        <w:rPr>
+          <w:rStyle w:val="Strong"/>
+          <w:rFonts w:ascii="Times New Roman" w:eastAsia="Times New Roman" w:hAnsi="Times New Roman" w:cs="Times New Roman"/>
+          <w:b w:val="0"/>
+          <w:sz w:val="24"/>
+          <w:szCs w:val="24"/>
+        </w:rPr>
+        <w:t>Mzuzu</w:t>
+      </w:r>
+      <w:proofErr w:type="spellEnd"/>
+      <w:r>
+        <w:rPr>
+          <w:rStyle w:val="Strong"/>
+          <w:rFonts w:ascii="Times New Roman" w:eastAsia="Times New Roman" w:hAnsi="Times New Roman" w:cs="Times New Roman"/>
+          <w:b w:val="0"/>
+          <w:sz w:val="24"/>
+          <w:szCs w:val="24"/>
+        </w:rPr>
+        <w:t xml:space="preserve"> University (latitude -11.421870, longitude 33.995417, radius 1.5 km)</w:t>
       </w:r>
     </w:p>
     <w:p>
@@ -1961,15 +2139,27 @@
           <w:szCs w:val="24"/>
         </w:rPr>
       </w:pPr>
-      <w:r>
-        <w:rPr>
-          <w:rStyle w:val="Strong"/>
-          <w:rFonts w:ascii="Times New Roman" w:eastAsia="Times New Roman" w:hAnsi="Times New Roman" w:cs="Times New Roman"/>
-          <w:b w:val="0"/>
-          <w:sz w:val="24"/>
-          <w:szCs w:val="24"/>
-        </w:rPr>
-        <w:t>Mzuzu Central Hospital (latitude -11.429124, longitude 33.996213, radius 1.2 km)</w:t>
+      <w:proofErr w:type="spellStart"/>
+      <w:r>
+        <w:rPr>
+          <w:rStyle w:val="Strong"/>
+          <w:rFonts w:ascii="Times New Roman" w:eastAsia="Times New Roman" w:hAnsi="Times New Roman" w:cs="Times New Roman"/>
+          <w:b w:val="0"/>
+          <w:sz w:val="24"/>
+          <w:szCs w:val="24"/>
+        </w:rPr>
+        <w:t>Mzuzu</w:t>
+      </w:r>
+      <w:proofErr w:type="spellEnd"/>
+      <w:r>
+        <w:rPr>
+          <w:rStyle w:val="Strong"/>
+          <w:rFonts w:ascii="Times New Roman" w:eastAsia="Times New Roman" w:hAnsi="Times New Roman" w:cs="Times New Roman"/>
+          <w:b w:val="0"/>
+          <w:sz w:val="24"/>
+          <w:szCs w:val="24"/>
+        </w:rPr>
+        <w:t xml:space="preserve"> Central Hospital (latitude -11.429124, longitude 33.996213, radius 1.2 km)</w:t>
       </w:r>
     </w:p>
     <w:p>
@@ -1988,15 +2178,27 @@
           <w:szCs w:val="24"/>
         </w:rPr>
       </w:pPr>
-      <w:r>
-        <w:rPr>
-          <w:rStyle w:val="Strong"/>
-          <w:rFonts w:ascii="Times New Roman" w:eastAsia="Times New Roman" w:hAnsi="Times New Roman" w:cs="Times New Roman"/>
-          <w:b w:val="0"/>
-          <w:sz w:val="24"/>
-          <w:szCs w:val="24"/>
-        </w:rPr>
-        <w:t>Luwinga Market Area (latitude -11.425029, longitude 34.002883, radius 1.8 km)</w:t>
+      <w:proofErr w:type="spellStart"/>
+      <w:r>
+        <w:rPr>
+          <w:rStyle w:val="Strong"/>
+          <w:rFonts w:ascii="Times New Roman" w:eastAsia="Times New Roman" w:hAnsi="Times New Roman" w:cs="Times New Roman"/>
+          <w:b w:val="0"/>
+          <w:sz w:val="24"/>
+          <w:szCs w:val="24"/>
+        </w:rPr>
+        <w:t>Luwinga</w:t>
+      </w:r>
+      <w:proofErr w:type="spellEnd"/>
+      <w:r>
+        <w:rPr>
+          <w:rStyle w:val="Strong"/>
+          <w:rFonts w:ascii="Times New Roman" w:eastAsia="Times New Roman" w:hAnsi="Times New Roman" w:cs="Times New Roman"/>
+          <w:b w:val="0"/>
+          <w:sz w:val="24"/>
+          <w:szCs w:val="24"/>
+        </w:rPr>
+        <w:t xml:space="preserve"> Market Area (latitude -11.425029, longitude 34.002883, radius 1.8 km)</w:t>
       </w:r>
     </w:p>
     <w:p>
@@ -2428,7 +2630,29 @@
           <w:sz w:val="24"/>
           <w:szCs w:val="24"/>
         </w:rPr>
-        <w:t>I deliberately chose radius‑based (circular) geofencing instead of complex polygons for these reasons:</w:t>
+        <w:t xml:space="preserve">I deliberately chose radius‑based (circular) </w:t>
+      </w:r>
+      <w:proofErr w:type="spellStart"/>
+      <w:r>
+        <w:rPr>
+          <w:rStyle w:val="Strong"/>
+          <w:rFonts w:ascii="Times New Roman" w:eastAsia="Times New Roman" w:hAnsi="Times New Roman" w:cs="Times New Roman"/>
+          <w:b w:val="0"/>
+          <w:sz w:val="24"/>
+          <w:szCs w:val="24"/>
+        </w:rPr>
+        <w:t>geofencing</w:t>
+      </w:r>
+      <w:proofErr w:type="spellEnd"/>
+      <w:r>
+        <w:rPr>
+          <w:rStyle w:val="Strong"/>
+          <w:rFonts w:ascii="Times New Roman" w:eastAsia="Times New Roman" w:hAnsi="Times New Roman" w:cs="Times New Roman"/>
+          <w:b w:val="0"/>
+          <w:sz w:val="24"/>
+          <w:szCs w:val="24"/>
+        </w:rPr>
+        <w:t xml:space="preserve"> instead of complex polygons for these reasons:</w:t>
       </w:r>
     </w:p>
     <w:p>
@@ -2450,7 +2674,29 @@
           <w:sz w:val="24"/>
           <w:szCs w:val="24"/>
         </w:rPr>
-        <w:t>Simplicity: the Haversine formula is easy to implement, test, and explain.</w:t>
+        <w:t xml:space="preserve">Simplicity: the </w:t>
+      </w:r>
+      <w:proofErr w:type="spellStart"/>
+      <w:r>
+        <w:rPr>
+          <w:rStyle w:val="Strong"/>
+          <w:rFonts w:ascii="Times New Roman" w:eastAsia="Times New Roman" w:hAnsi="Times New Roman" w:cs="Times New Roman"/>
+          <w:b w:val="0"/>
+          <w:sz w:val="24"/>
+          <w:szCs w:val="24"/>
+        </w:rPr>
+        <w:t>Haversine</w:t>
+      </w:r>
+      <w:proofErr w:type="spellEnd"/>
+      <w:r>
+        <w:rPr>
+          <w:rStyle w:val="Strong"/>
+          <w:rFonts w:ascii="Times New Roman" w:eastAsia="Times New Roman" w:hAnsi="Times New Roman" w:cs="Times New Roman"/>
+          <w:b w:val="0"/>
+          <w:sz w:val="24"/>
+          <w:szCs w:val="24"/>
+        </w:rPr>
+        <w:t xml:space="preserve"> formula is easy to implement, test, and explain.</w:t>
       </w:r>
     </w:p>
     <w:p>
@@ -2536,7 +2782,27 @@
           <w:sz w:val="24"/>
           <w:szCs w:val="24"/>
         </w:rPr>
-        <w:t>How the Radius-Based Geofencing Works:</w:t>
+        <w:t xml:space="preserve">How the Radius-Based </w:t>
+      </w:r>
+      <w:proofErr w:type="spellStart"/>
+      <w:r>
+        <w:rPr>
+          <w:rStyle w:val="Strong"/>
+          <w:rFonts w:ascii="Times New Roman" w:eastAsia="Times New Roman" w:hAnsi="Times New Roman" w:cs="Times New Roman"/>
+          <w:sz w:val="24"/>
+          <w:szCs w:val="24"/>
+        </w:rPr>
+        <w:t>Geofencing</w:t>
+      </w:r>
+      <w:proofErr w:type="spellEnd"/>
+      <w:r>
+        <w:rPr>
+          <w:rStyle w:val="Strong"/>
+          <w:rFonts w:ascii="Times New Roman" w:eastAsia="Times New Roman" w:hAnsi="Times New Roman" w:cs="Times New Roman"/>
+          <w:sz w:val="24"/>
+          <w:szCs w:val="24"/>
+        </w:rPr>
+        <w:t xml:space="preserve"> Works:</w:t>
       </w:r>
     </w:p>
     <w:p>
@@ -2558,7 +2824,29 @@
           <w:sz w:val="24"/>
           <w:szCs w:val="24"/>
         </w:rPr>
-        <w:t xml:space="preserve">Each delivery zone is defined bya center point (latitude/longitude) and a radius (distance in </w:t>
+        <w:t xml:space="preserve">Each delivery zone is defined </w:t>
+      </w:r>
+      <w:proofErr w:type="spellStart"/>
+      <w:r>
+        <w:rPr>
+          <w:rStyle w:val="Strong"/>
+          <w:rFonts w:ascii="Times New Roman" w:eastAsia="Times New Roman" w:hAnsi="Times New Roman" w:cs="Times New Roman"/>
+          <w:b w:val="0"/>
+          <w:sz w:val="24"/>
+          <w:szCs w:val="24"/>
+        </w:rPr>
+        <w:t>bya</w:t>
+      </w:r>
+      <w:proofErr w:type="spellEnd"/>
+      <w:r>
+        <w:rPr>
+          <w:rStyle w:val="Strong"/>
+          <w:rFonts w:ascii="Times New Roman" w:eastAsia="Times New Roman" w:hAnsi="Times New Roman" w:cs="Times New Roman"/>
+          <w:b w:val="0"/>
+          <w:sz w:val="24"/>
+          <w:szCs w:val="24"/>
+        </w:rPr>
+        <w:t xml:space="preserve"> center point (latitude/longitude) and a radius (distance in </w:t>
       </w:r>
       <w:r>
         <w:rPr>
@@ -2600,19 +2888,29 @@
           <w:sz w:val="24"/>
           <w:szCs w:val="24"/>
         </w:rPr>
-        <w:t xml:space="preserve">When a user’s location is received </w:t>
-      </w:r>
-      <w:bookmarkStart w:id="3" w:name="_GoBack"/>
-      <w:bookmarkEnd w:id="3"/>
-      <w:r>
-        <w:rPr>
-          <w:rStyle w:val="Strong"/>
-          <w:rFonts w:ascii="Times New Roman" w:eastAsia="Times New Roman" w:hAnsi="Times New Roman" w:cs="Times New Roman"/>
-          <w:b w:val="0"/>
-          <w:sz w:val="24"/>
-          <w:szCs w:val="24"/>
-        </w:rPr>
-        <w:t>the system calculates the straight line distance between the user and the zone center using the haversine formula (which accounts for the earth’s curvature)</w:t>
+        <w:t xml:space="preserve">When a user’s location is received the system calculates the straight line distance between the user and the zone center using the </w:t>
+      </w:r>
+      <w:proofErr w:type="spellStart"/>
+      <w:r>
+        <w:rPr>
+          <w:rStyle w:val="Strong"/>
+          <w:rFonts w:ascii="Times New Roman" w:eastAsia="Times New Roman" w:hAnsi="Times New Roman" w:cs="Times New Roman"/>
+          <w:b w:val="0"/>
+          <w:sz w:val="24"/>
+          <w:szCs w:val="24"/>
+        </w:rPr>
+        <w:t>haversine</w:t>
+      </w:r>
+      <w:proofErr w:type="spellEnd"/>
+      <w:r>
+        <w:rPr>
+          <w:rStyle w:val="Strong"/>
+          <w:rFonts w:ascii="Times New Roman" w:eastAsia="Times New Roman" w:hAnsi="Times New Roman" w:cs="Times New Roman"/>
+          <w:b w:val="0"/>
+          <w:sz w:val="24"/>
+          <w:szCs w:val="24"/>
+        </w:rPr>
+        <w:t xml:space="preserve"> formula (which accounts for the earth’s curvature)</w:t>
       </w:r>
       <w:r>
         <w:rPr>
@@ -2706,7 +3004,29 @@
           <w:sz w:val="24"/>
           <w:szCs w:val="24"/>
         </w:rPr>
-        <w:t>Frontend sends {latitude, longitude} from the browser’s navigator.geolocation.</w:t>
+        <w:t xml:space="preserve">Frontend sends {latitude, longitude} from the browser’s </w:t>
+      </w:r>
+      <w:proofErr w:type="spellStart"/>
+      <w:r>
+        <w:rPr>
+          <w:rStyle w:val="Strong"/>
+          <w:rFonts w:ascii="Times New Roman" w:eastAsia="Times New Roman" w:hAnsi="Times New Roman" w:cs="Times New Roman"/>
+          <w:b w:val="0"/>
+          <w:sz w:val="24"/>
+          <w:szCs w:val="24"/>
+        </w:rPr>
+        <w:t>navigator.geolocation</w:t>
+      </w:r>
+      <w:proofErr w:type="spellEnd"/>
+      <w:r>
+        <w:rPr>
+          <w:rStyle w:val="Strong"/>
+          <w:rFonts w:ascii="Times New Roman" w:eastAsia="Times New Roman" w:hAnsi="Times New Roman" w:cs="Times New Roman"/>
+          <w:b w:val="0"/>
+          <w:sz w:val="24"/>
+          <w:szCs w:val="24"/>
+        </w:rPr>
+        <w:t>.</w:t>
       </w:r>
     </w:p>
     <w:p>
@@ -2728,7 +3048,29 @@
           <w:sz w:val="24"/>
           <w:szCs w:val="24"/>
         </w:rPr>
-        <w:t>Backend calculates the Haversine distance to every active delivery location.</w:t>
+        <w:t xml:space="preserve">Backend calculates the </w:t>
+      </w:r>
+      <w:proofErr w:type="spellStart"/>
+      <w:r>
+        <w:rPr>
+          <w:rStyle w:val="Strong"/>
+          <w:rFonts w:ascii="Times New Roman" w:eastAsia="Times New Roman" w:hAnsi="Times New Roman" w:cs="Times New Roman"/>
+          <w:b w:val="0"/>
+          <w:sz w:val="24"/>
+          <w:szCs w:val="24"/>
+        </w:rPr>
+        <w:t>Haversine</w:t>
+      </w:r>
+      <w:proofErr w:type="spellEnd"/>
+      <w:r>
+        <w:rPr>
+          <w:rStyle w:val="Strong"/>
+          <w:rFonts w:ascii="Times New Roman" w:eastAsia="Times New Roman" w:hAnsi="Times New Roman" w:cs="Times New Roman"/>
+          <w:b w:val="0"/>
+          <w:sz w:val="24"/>
+          <w:szCs w:val="24"/>
+        </w:rPr>
+        <w:t xml:space="preserve"> distance to every active delivery location.</w:t>
       </w:r>
     </w:p>
     <w:p>
@@ -2763,6 +3105,121 @@
           <w:szCs w:val="24"/>
         </w:rPr>
       </w:pPr>
+      <w:r>
+        <w:rPr>
+          <w:rStyle w:val="Strong"/>
+          <w:rFonts w:ascii="Times New Roman" w:eastAsia="Times New Roman" w:hAnsi="Times New Roman" w:cs="Times New Roman"/>
+          <w:sz w:val="24"/>
+          <w:szCs w:val="24"/>
+        </w:rPr>
+        <w:t>LOCATION VALIDATION SEQUENCE DIAGRAM</w:t>
+      </w:r>
+    </w:p>
+    <w:p>
+      <w:pPr>
+        <w:spacing w:line="360" w:lineRule="auto"/>
+        <w:rPr>
+          <w:rStyle w:val="Strong"/>
+          <w:rFonts w:ascii="Times New Roman" w:eastAsia="Times New Roman" w:hAnsi="Times New Roman" w:cs="Times New Roman"/>
+          <w:sz w:val="24"/>
+          <w:szCs w:val="24"/>
+        </w:rPr>
+      </w:pPr>
+      <w:r>
+        <w:rPr>
+          <w:rFonts w:ascii="Times New Roman" w:eastAsia="Times New Roman" w:hAnsi="Times New Roman" w:cs="Times New Roman"/>
+          <w:b/>
+          <w:bCs/>
+          <w:noProof/>
+          <w:sz w:val="24"/>
+          <w:szCs w:val="24"/>
+        </w:rPr>
+        <w:lastRenderedPageBreak/>
+        <w:drawing>
+          <wp:inline distT="0" distB="0" distL="0" distR="0">
+            <wp:extent cx="6344920" cy="2943225"/>
+            <wp:effectExtent l="0" t="0" r="0" b="9525"/>
+            <wp:docPr id="14" name="Picture 14"/>
+            <wp:cNvGraphicFramePr>
+              <a:graphicFrameLocks xmlns:a="http://schemas.openxmlformats.org/drawingml/2006/main" noChangeAspect="1"/>
+            </wp:cNvGraphicFramePr>
+            <a:graphic xmlns:a="http://schemas.openxmlformats.org/drawingml/2006/main">
+              <a:graphicData uri="http://schemas.openxmlformats.org/drawingml/2006/picture">
+                <pic:pic xmlns:pic="http://schemas.openxmlformats.org/drawingml/2006/picture">
+                  <pic:nvPicPr>
+                    <pic:cNvPr id="14" name="locationValidation_sequence_diagram.png"/>
+                    <pic:cNvPicPr/>
+                  </pic:nvPicPr>
+                  <pic:blipFill>
+                    <a:blip r:embed="rId17">
+                      <a:extLst>
+                        <a:ext uri="{28A0092B-C50C-407E-A947-70E740481C1C}">
+                          <a14:useLocalDpi xmlns:a14="http://schemas.microsoft.com/office/drawing/2010/main" val="0"/>
+                        </a:ext>
+                      </a:extLst>
+                    </a:blip>
+                    <a:stretch>
+                      <a:fillRect/>
+                    </a:stretch>
+                  </pic:blipFill>
+                  <pic:spPr>
+                    <a:xfrm>
+                      <a:off x="0" y="0"/>
+                      <a:ext cx="6349333" cy="2945272"/>
+                    </a:xfrm>
+                    <a:prstGeom prst="rect">
+                      <a:avLst/>
+                    </a:prstGeom>
+                  </pic:spPr>
+                </pic:pic>
+              </a:graphicData>
+            </a:graphic>
+          </wp:inline>
+        </w:drawing>
+      </w:r>
+    </w:p>
+    <w:p>
+      <w:pPr>
+        <w:spacing w:line="360" w:lineRule="auto"/>
+        <w:rPr>
+          <w:rStyle w:val="Strong"/>
+          <w:rFonts w:ascii="Times New Roman" w:eastAsia="Times New Roman" w:hAnsi="Times New Roman" w:cs="Times New Roman"/>
+          <w:b w:val="0"/>
+          <w:sz w:val="24"/>
+          <w:szCs w:val="24"/>
+        </w:rPr>
+      </w:pPr>
+      <w:r>
+        <w:rPr>
+          <w:rStyle w:val="Strong"/>
+          <w:rFonts w:ascii="Times New Roman" w:eastAsia="Times New Roman" w:hAnsi="Times New Roman" w:cs="Times New Roman"/>
+          <w:sz w:val="24"/>
+          <w:szCs w:val="24"/>
+        </w:rPr>
+        <w:t xml:space="preserve">Figure 3: </w:t>
+      </w:r>
+      <w:r>
+        <w:rPr>
+          <w:rStyle w:val="Strong"/>
+          <w:rFonts w:ascii="Times New Roman" w:eastAsia="Times New Roman" w:hAnsi="Times New Roman" w:cs="Times New Roman"/>
+          <w:b w:val="0"/>
+          <w:sz w:val="24"/>
+          <w:szCs w:val="24"/>
+        </w:rPr>
+        <w:t xml:space="preserve">shows the location validation </w:t>
+      </w:r>
+      <w:proofErr w:type="spellStart"/>
+      <w:r>
+        <w:rPr>
+          <w:rStyle w:val="Strong"/>
+          <w:rFonts w:ascii="Times New Roman" w:eastAsia="Times New Roman" w:hAnsi="Times New Roman" w:cs="Times New Roman"/>
+          <w:b w:val="0"/>
+          <w:sz w:val="24"/>
+          <w:szCs w:val="24"/>
+        </w:rPr>
+        <w:t>proces</w:t>
+      </w:r>
+      <w:proofErr w:type="spellEnd"/>
     </w:p>
     <w:p>
       <w:pPr>
@@ -2838,7 +3295,7 @@
                     <pic:cNvPicPr/>
                   </pic:nvPicPr>
                   <pic:blipFill>
-                    <a:blip r:embed="rId17">
+                    <a:blip r:embed="rId18">
                       <a:extLst>
                         <a:ext uri="{28A0092B-C50C-407E-A947-70E740481C1C}">
                           <a14:useLocalDpi xmlns:a14="http://schemas.microsoft.com/office/drawing/2010/main" val="0"/>
@@ -2901,7 +3358,7 @@
                     <pic:cNvPicPr/>
                   </pic:nvPicPr>
                   <pic:blipFill>
-                    <a:blip r:embed="rId18">
+                    <a:blip r:embed="rId19">
                       <a:extLst>
                         <a:ext uri="{28A0092B-C50C-407E-A947-70E740481C1C}">
                           <a14:useLocalDpi xmlns:a14="http://schemas.microsoft.com/office/drawing/2010/main" val="0"/>
@@ -2946,7 +3403,16 @@
           <w:sz w:val="24"/>
           <w:szCs w:val="24"/>
         </w:rPr>
-        <w:t>Figure 3 and 4:</w:t>
+        <w:t>Figure 4 and 5</w:t>
+      </w:r>
+      <w:r>
+        <w:rPr>
+          <w:rStyle w:val="Strong"/>
+          <w:rFonts w:ascii="Times New Roman" w:eastAsia="Times New Roman" w:hAnsi="Times New Roman" w:cs="Times New Roman"/>
+          <w:sz w:val="24"/>
+          <w:szCs w:val="24"/>
+        </w:rPr>
+        <w:t>:</w:t>
       </w:r>
       <w:r>
         <w:rPr>
@@ -2970,7 +3436,7 @@
           <w:szCs w:val="28"/>
         </w:rPr>
       </w:pPr>
-      <w:bookmarkStart w:id="4" w:name="_Toc221954088"/>
+      <w:bookmarkStart w:id="3" w:name="_Toc221954088"/>
       <w:r>
         <w:rPr>
           <w:rStyle w:val="Strong"/>
@@ -2981,7 +3447,7 @@
         </w:rPr>
         <w:t>4. Technical Architecture</w:t>
       </w:r>
-      <w:bookmarkEnd w:id="4"/>
+      <w:bookmarkEnd w:id="3"/>
     </w:p>
     <w:p>
       <w:pPr>
@@ -3002,7 +3468,29 @@
           <w:sz w:val="24"/>
           <w:szCs w:val="24"/>
         </w:rPr>
-        <w:t>Backend: Laravel 10</w:t>
+        <w:t xml:space="preserve">Backend: </w:t>
+      </w:r>
+      <w:proofErr w:type="spellStart"/>
+      <w:r>
+        <w:rPr>
+          <w:rStyle w:val="Strong"/>
+          <w:rFonts w:ascii="Times New Roman" w:eastAsia="Times New Roman" w:hAnsi="Times New Roman" w:cs="Times New Roman"/>
+          <w:b w:val="0"/>
+          <w:sz w:val="24"/>
+          <w:szCs w:val="24"/>
+        </w:rPr>
+        <w:t>Laravel</w:t>
+      </w:r>
+      <w:proofErr w:type="spellEnd"/>
+      <w:r>
+        <w:rPr>
+          <w:rStyle w:val="Strong"/>
+          <w:rFonts w:ascii="Times New Roman" w:eastAsia="Times New Roman" w:hAnsi="Times New Roman" w:cs="Times New Roman"/>
+          <w:b w:val="0"/>
+          <w:sz w:val="24"/>
+          <w:szCs w:val="24"/>
+        </w:rPr>
+        <w:t xml:space="preserve"> 10</w:t>
       </w:r>
     </w:p>
     <w:p>
@@ -3029,7 +3517,73 @@
           <w:sz w:val="24"/>
           <w:szCs w:val="24"/>
         </w:rPr>
-        <w:t>Models &amp; Relationships: Clean, normalised schema: User, Product, Category, Cart, CartItem, Order, OrderItem, Location, Delivery, and Payment.</w:t>
+        <w:t xml:space="preserve">Models &amp; Relationships: Clean, </w:t>
+      </w:r>
+      <w:proofErr w:type="spellStart"/>
+      <w:r>
+        <w:rPr>
+          <w:rStyle w:val="Strong"/>
+          <w:rFonts w:ascii="Times New Roman" w:eastAsia="Times New Roman" w:hAnsi="Times New Roman" w:cs="Times New Roman"/>
+          <w:b w:val="0"/>
+          <w:sz w:val="24"/>
+          <w:szCs w:val="24"/>
+        </w:rPr>
+        <w:t>normalised</w:t>
+      </w:r>
+      <w:proofErr w:type="spellEnd"/>
+      <w:r>
+        <w:rPr>
+          <w:rStyle w:val="Strong"/>
+          <w:rFonts w:ascii="Times New Roman" w:eastAsia="Times New Roman" w:hAnsi="Times New Roman" w:cs="Times New Roman"/>
+          <w:b w:val="0"/>
+          <w:sz w:val="24"/>
+          <w:szCs w:val="24"/>
+        </w:rPr>
+        <w:t xml:space="preserve"> schema: User, Product, Category, Cart, </w:t>
+      </w:r>
+      <w:proofErr w:type="spellStart"/>
+      <w:r>
+        <w:rPr>
+          <w:rStyle w:val="Strong"/>
+          <w:rFonts w:ascii="Times New Roman" w:eastAsia="Times New Roman" w:hAnsi="Times New Roman" w:cs="Times New Roman"/>
+          <w:b w:val="0"/>
+          <w:sz w:val="24"/>
+          <w:szCs w:val="24"/>
+        </w:rPr>
+        <w:t>CartItem</w:t>
+      </w:r>
+      <w:proofErr w:type="spellEnd"/>
+      <w:r>
+        <w:rPr>
+          <w:rStyle w:val="Strong"/>
+          <w:rFonts w:ascii="Times New Roman" w:eastAsia="Times New Roman" w:hAnsi="Times New Roman" w:cs="Times New Roman"/>
+          <w:b w:val="0"/>
+          <w:sz w:val="24"/>
+          <w:szCs w:val="24"/>
+        </w:rPr>
+        <w:t xml:space="preserve">, Order, </w:t>
+      </w:r>
+      <w:proofErr w:type="spellStart"/>
+      <w:r>
+        <w:rPr>
+          <w:rStyle w:val="Strong"/>
+          <w:rFonts w:ascii="Times New Roman" w:eastAsia="Times New Roman" w:hAnsi="Times New Roman" w:cs="Times New Roman"/>
+          <w:b w:val="0"/>
+          <w:sz w:val="24"/>
+          <w:szCs w:val="24"/>
+        </w:rPr>
+        <w:t>OrderItem</w:t>
+      </w:r>
+      <w:proofErr w:type="spellEnd"/>
+      <w:r>
+        <w:rPr>
+          <w:rStyle w:val="Strong"/>
+          <w:rFonts w:ascii="Times New Roman" w:eastAsia="Times New Roman" w:hAnsi="Times New Roman" w:cs="Times New Roman"/>
+          <w:b w:val="0"/>
+          <w:sz w:val="24"/>
+          <w:szCs w:val="24"/>
+        </w:rPr>
+        <w:t>, Location, Delivery, and Payment.</w:t>
       </w:r>
     </w:p>
     <w:p>
@@ -3056,7 +3610,73 @@
           <w:sz w:val="24"/>
           <w:szCs w:val="24"/>
         </w:rPr>
-        <w:t>Services: LocationService (distance calculation), OrderService (ID generation, order assembly), NotificationService (simulated email/SMS).</w:t>
+        <w:t xml:space="preserve">Services: </w:t>
+      </w:r>
+      <w:proofErr w:type="spellStart"/>
+      <w:r>
+        <w:rPr>
+          <w:rStyle w:val="Strong"/>
+          <w:rFonts w:ascii="Times New Roman" w:eastAsia="Times New Roman" w:hAnsi="Times New Roman" w:cs="Times New Roman"/>
+          <w:b w:val="0"/>
+          <w:sz w:val="24"/>
+          <w:szCs w:val="24"/>
+        </w:rPr>
+        <w:t>LocationService</w:t>
+      </w:r>
+      <w:proofErr w:type="spellEnd"/>
+      <w:r>
+        <w:rPr>
+          <w:rStyle w:val="Strong"/>
+          <w:rFonts w:ascii="Times New Roman" w:eastAsia="Times New Roman" w:hAnsi="Times New Roman" w:cs="Times New Roman"/>
+          <w:b w:val="0"/>
+          <w:sz w:val="24"/>
+          <w:szCs w:val="24"/>
+        </w:rPr>
+        <w:t xml:space="preserve"> (distance calculation), </w:t>
+      </w:r>
+      <w:proofErr w:type="spellStart"/>
+      <w:r>
+        <w:rPr>
+          <w:rStyle w:val="Strong"/>
+          <w:rFonts w:ascii="Times New Roman" w:eastAsia="Times New Roman" w:hAnsi="Times New Roman" w:cs="Times New Roman"/>
+          <w:b w:val="0"/>
+          <w:sz w:val="24"/>
+          <w:szCs w:val="24"/>
+        </w:rPr>
+        <w:t>OrderService</w:t>
+      </w:r>
+      <w:proofErr w:type="spellEnd"/>
+      <w:r>
+        <w:rPr>
+          <w:rStyle w:val="Strong"/>
+          <w:rFonts w:ascii="Times New Roman" w:eastAsia="Times New Roman" w:hAnsi="Times New Roman" w:cs="Times New Roman"/>
+          <w:b w:val="0"/>
+          <w:sz w:val="24"/>
+          <w:szCs w:val="24"/>
+        </w:rPr>
+        <w:t xml:space="preserve"> (ID generation, order assembly), </w:t>
+      </w:r>
+      <w:proofErr w:type="spellStart"/>
+      <w:r>
+        <w:rPr>
+          <w:rStyle w:val="Strong"/>
+          <w:rFonts w:ascii="Times New Roman" w:eastAsia="Times New Roman" w:hAnsi="Times New Roman" w:cs="Times New Roman"/>
+          <w:b w:val="0"/>
+          <w:sz w:val="24"/>
+          <w:szCs w:val="24"/>
+        </w:rPr>
+        <w:t>NotificationService</w:t>
+      </w:r>
+      <w:proofErr w:type="spellEnd"/>
+      <w:r>
+        <w:rPr>
+          <w:rStyle w:val="Strong"/>
+          <w:rFonts w:ascii="Times New Roman" w:eastAsia="Times New Roman" w:hAnsi="Times New Roman" w:cs="Times New Roman"/>
+          <w:b w:val="0"/>
+          <w:sz w:val="24"/>
+          <w:szCs w:val="24"/>
+        </w:rPr>
+        <w:t xml:space="preserve"> (simulated email/SMS).</w:t>
       </w:r>
     </w:p>
     <w:p>
@@ -3083,7 +3703,51 @@
           <w:sz w:val="24"/>
           <w:szCs w:val="24"/>
         </w:rPr>
-        <w:t>API: RESTful, protected with Laravel Sanctum (token authentication).</w:t>
+        <w:t xml:space="preserve">API: </w:t>
+      </w:r>
+      <w:proofErr w:type="spellStart"/>
+      <w:r>
+        <w:rPr>
+          <w:rStyle w:val="Strong"/>
+          <w:rFonts w:ascii="Times New Roman" w:eastAsia="Times New Roman" w:hAnsi="Times New Roman" w:cs="Times New Roman"/>
+          <w:b w:val="0"/>
+          <w:sz w:val="24"/>
+          <w:szCs w:val="24"/>
+        </w:rPr>
+        <w:t>RESTful</w:t>
+      </w:r>
+      <w:proofErr w:type="spellEnd"/>
+      <w:r>
+        <w:rPr>
+          <w:rStyle w:val="Strong"/>
+          <w:rFonts w:ascii="Times New Roman" w:eastAsia="Times New Roman" w:hAnsi="Times New Roman" w:cs="Times New Roman"/>
+          <w:b w:val="0"/>
+          <w:sz w:val="24"/>
+          <w:szCs w:val="24"/>
+        </w:rPr>
+        <w:t xml:space="preserve">, protected with </w:t>
+      </w:r>
+      <w:proofErr w:type="spellStart"/>
+      <w:r>
+        <w:rPr>
+          <w:rStyle w:val="Strong"/>
+          <w:rFonts w:ascii="Times New Roman" w:eastAsia="Times New Roman" w:hAnsi="Times New Roman" w:cs="Times New Roman"/>
+          <w:b w:val="0"/>
+          <w:sz w:val="24"/>
+          <w:szCs w:val="24"/>
+        </w:rPr>
+        <w:t>Laravel</w:t>
+      </w:r>
+      <w:proofErr w:type="spellEnd"/>
+      <w:r>
+        <w:rPr>
+          <w:rStyle w:val="Strong"/>
+          <w:rFonts w:ascii="Times New Roman" w:eastAsia="Times New Roman" w:hAnsi="Times New Roman" w:cs="Times New Roman"/>
+          <w:b w:val="0"/>
+          <w:sz w:val="24"/>
+          <w:szCs w:val="24"/>
+        </w:rPr>
+        <w:t xml:space="preserve"> Sanctum (token authentication).</w:t>
       </w:r>
     </w:p>
     <w:p>
@@ -3163,6 +3827,7 @@
           <w:szCs w:val="24"/>
         </w:rPr>
       </w:pPr>
+      <w:proofErr w:type="spellStart"/>
       <w:r>
         <w:rPr>
           <w:rStyle w:val="Strong"/>
@@ -3172,7 +3837,18 @@
           <w:szCs w:val="24"/>
         </w:rPr>
         <w:lastRenderedPageBreak/>
-        <w:t>TypeScript + Bootstrap CSS: Component‑based, fully responsive.</w:t>
+        <w:t>TypeScript</w:t>
+      </w:r>
+      <w:proofErr w:type="spellEnd"/>
+      <w:r>
+        <w:rPr>
+          <w:rStyle w:val="Strong"/>
+          <w:rFonts w:ascii="Times New Roman" w:eastAsia="Times New Roman" w:hAnsi="Times New Roman" w:cs="Times New Roman"/>
+          <w:b w:val="0"/>
+          <w:sz w:val="24"/>
+          <w:szCs w:val="24"/>
+        </w:rPr>
+        <w:t xml:space="preserve"> + Bootstrap CSS: Component‑based, fully responsive.</w:t>
       </w:r>
     </w:p>
     <w:p>
@@ -3218,15 +3894,27 @@
           <w:szCs w:val="24"/>
         </w:rPr>
       </w:pPr>
-      <w:r>
-        <w:rPr>
-          <w:rStyle w:val="Strong"/>
-          <w:rFonts w:ascii="Times New Roman" w:eastAsia="Times New Roman" w:hAnsi="Times New Roman" w:cs="Times New Roman"/>
-          <w:b w:val="0"/>
-          <w:sz w:val="24"/>
-          <w:szCs w:val="24"/>
-        </w:rPr>
-        <w:t>Geolocation: Native browser API with a fallback dropdown for users who deny permission.</w:t>
+      <w:proofErr w:type="spellStart"/>
+      <w:r>
+        <w:rPr>
+          <w:rStyle w:val="Strong"/>
+          <w:rFonts w:ascii="Times New Roman" w:eastAsia="Times New Roman" w:hAnsi="Times New Roman" w:cs="Times New Roman"/>
+          <w:b w:val="0"/>
+          <w:sz w:val="24"/>
+          <w:szCs w:val="24"/>
+        </w:rPr>
+        <w:t>Geolocation</w:t>
+      </w:r>
+      <w:proofErr w:type="spellEnd"/>
+      <w:r>
+        <w:rPr>
+          <w:rStyle w:val="Strong"/>
+          <w:rFonts w:ascii="Times New Roman" w:eastAsia="Times New Roman" w:hAnsi="Times New Roman" w:cs="Times New Roman"/>
+          <w:b w:val="0"/>
+          <w:sz w:val="24"/>
+          <w:szCs w:val="24"/>
+        </w:rPr>
+        <w:t>: Native browser API with a fallback dropdown for users who deny permission.</w:t>
       </w:r>
     </w:p>
     <w:p>
@@ -3275,7 +3963,29 @@
           <w:sz w:val="24"/>
           <w:szCs w:val="24"/>
         </w:rPr>
-        <w:t>Project Structure (Monorepo Style)</w:t>
+        <w:t>Project Structure (</w:t>
+      </w:r>
+      <w:proofErr w:type="spellStart"/>
+      <w:r>
+        <w:rPr>
+          <w:rStyle w:val="Strong"/>
+          <w:rFonts w:ascii="Times New Roman" w:eastAsia="Times New Roman" w:hAnsi="Times New Roman" w:cs="Times New Roman"/>
+          <w:b w:val="0"/>
+          <w:sz w:val="24"/>
+          <w:szCs w:val="24"/>
+        </w:rPr>
+        <w:t>Monorepo</w:t>
+      </w:r>
+      <w:proofErr w:type="spellEnd"/>
+      <w:r>
+        <w:rPr>
+          <w:rStyle w:val="Strong"/>
+          <w:rFonts w:ascii="Times New Roman" w:eastAsia="Times New Roman" w:hAnsi="Times New Roman" w:cs="Times New Roman"/>
+          <w:b w:val="0"/>
+          <w:sz w:val="24"/>
+          <w:szCs w:val="24"/>
+        </w:rPr>
+        <w:t xml:space="preserve"> Style)</w:t>
       </w:r>
     </w:p>
     <w:p>
@@ -3313,7 +4023,7 @@
                     <pic:cNvPicPr/>
                   </pic:nvPicPr>
                   <pic:blipFill>
-                    <a:blip r:embed="rId19">
+                    <a:blip r:embed="rId20">
                       <a:extLst>
                         <a:ext uri="{28A0092B-C50C-407E-A947-70E740481C1C}">
                           <a14:useLocalDpi xmlns:a14="http://schemas.microsoft.com/office/drawing/2010/main" val="0"/>
@@ -3358,7 +4068,16 @@
           <w:sz w:val="24"/>
           <w:szCs w:val="24"/>
         </w:rPr>
-        <w:t>Figure 5:</w:t>
+        <w:t>Figure 6</w:t>
+      </w:r>
+      <w:r>
+        <w:rPr>
+          <w:rStyle w:val="Strong"/>
+          <w:rFonts w:ascii="Times New Roman" w:eastAsia="Times New Roman" w:hAnsi="Times New Roman" w:cs="Times New Roman"/>
+          <w:sz w:val="24"/>
+          <w:szCs w:val="24"/>
+        </w:rPr>
+        <w:t>:</w:t>
       </w:r>
       <w:r>
         <w:rPr>
@@ -3427,7 +4146,7 @@
                     <pic:cNvPicPr/>
                   </pic:nvPicPr>
                   <pic:blipFill>
-                    <a:blip r:embed="rId20">
+                    <a:blip r:embed="rId21">
                       <a:extLst>
                         <a:ext uri="{28A0092B-C50C-407E-A947-70E740481C1C}">
                           <a14:useLocalDpi xmlns:a14="http://schemas.microsoft.com/office/drawing/2010/main" val="0"/>
@@ -3490,7 +4209,7 @@
                     <pic:cNvPicPr/>
                   </pic:nvPicPr>
                   <pic:blipFill>
-                    <a:blip r:embed="rId21">
+                    <a:blip r:embed="rId22">
                       <a:extLst>
                         <a:ext uri="{28A0092B-C50C-407E-A947-70E740481C1C}">
                           <a14:useLocalDpi xmlns:a14="http://schemas.microsoft.com/office/drawing/2010/main" val="0"/>
@@ -3535,7 +4254,34 @@
           <w:sz w:val="24"/>
           <w:szCs w:val="24"/>
         </w:rPr>
-        <w:t>Figure 6 and 7:</w:t>
+        <w:t>Figure 7</w:t>
+      </w:r>
+      <w:r>
+        <w:rPr>
+          <w:rStyle w:val="Strong"/>
+          <w:rFonts w:ascii="Times New Roman" w:eastAsia="Times New Roman" w:hAnsi="Times New Roman" w:cs="Times New Roman"/>
+          <w:sz w:val="24"/>
+          <w:szCs w:val="24"/>
+        </w:rPr>
+        <w:t xml:space="preserve">and </w:t>
+      </w:r>
+      <w:r>
+        <w:rPr>
+          <w:rStyle w:val="Strong"/>
+          <w:rFonts w:ascii="Times New Roman" w:eastAsia="Times New Roman" w:hAnsi="Times New Roman" w:cs="Times New Roman"/>
+          <w:sz w:val="24"/>
+          <w:szCs w:val="24"/>
+        </w:rPr>
+        <w:t>8</w:t>
+      </w:r>
+      <w:r>
+        <w:rPr>
+          <w:rStyle w:val="Strong"/>
+          <w:rFonts w:ascii="Times New Roman" w:eastAsia="Times New Roman" w:hAnsi="Times New Roman" w:cs="Times New Roman"/>
+          <w:sz w:val="24"/>
+          <w:szCs w:val="24"/>
+        </w:rPr>
+        <w:t>:</w:t>
       </w:r>
       <w:r>
         <w:rPr>
@@ -3559,7 +4305,7 @@
           <w:szCs w:val="28"/>
         </w:rPr>
       </w:pPr>
-      <w:bookmarkStart w:id="5" w:name="_Toc221954089"/>
+      <w:bookmarkStart w:id="4" w:name="_Toc221954089"/>
       <w:r>
         <w:rPr>
           <w:rStyle w:val="Strong"/>
@@ -3590,7 +4336,7 @@
         </w:rPr>
         <w:t>Engineering Principles Applied</w:t>
       </w:r>
-      <w:bookmarkEnd w:id="5"/>
+      <w:bookmarkEnd w:id="4"/>
     </w:p>
     <w:p>
       <w:pPr>
@@ -3636,7 +4382,29 @@
           <w:sz w:val="24"/>
           <w:szCs w:val="24"/>
         </w:rPr>
-        <w:t>clearly separated frontend (Nextjs); UI rendering, routing, and API consumption</w:t>
+        <w:t>clearly separated frontend (</w:t>
+      </w:r>
+      <w:proofErr w:type="spellStart"/>
+      <w:r>
+        <w:rPr>
+          <w:rStyle w:val="Strong"/>
+          <w:rFonts w:ascii="Times New Roman" w:eastAsia="Times New Roman" w:hAnsi="Times New Roman" w:cs="Times New Roman"/>
+          <w:b w:val="0"/>
+          <w:sz w:val="24"/>
+          <w:szCs w:val="24"/>
+        </w:rPr>
+        <w:t>Nextjs</w:t>
+      </w:r>
+      <w:proofErr w:type="spellEnd"/>
+      <w:r>
+        <w:rPr>
+          <w:rStyle w:val="Strong"/>
+          <w:rFonts w:ascii="Times New Roman" w:eastAsia="Times New Roman" w:hAnsi="Times New Roman" w:cs="Times New Roman"/>
+          <w:b w:val="0"/>
+          <w:sz w:val="24"/>
+          <w:szCs w:val="24"/>
+        </w:rPr>
+        <w:t>); UI rendering, routing, and API consumption</w:t>
       </w:r>
       <w:r>
         <w:rPr>
@@ -3656,7 +4424,51 @@
           <w:sz w:val="24"/>
           <w:szCs w:val="24"/>
         </w:rPr>
-        <w:t xml:space="preserve"> Backend (Laravel); handles authentication(using laravel sanctum), business logic, and database</w:t>
+        <w:t xml:space="preserve"> Backend (</w:t>
+      </w:r>
+      <w:proofErr w:type="spellStart"/>
+      <w:r>
+        <w:rPr>
+          <w:rStyle w:val="Strong"/>
+          <w:rFonts w:ascii="Times New Roman" w:eastAsia="Times New Roman" w:hAnsi="Times New Roman" w:cs="Times New Roman"/>
+          <w:b w:val="0"/>
+          <w:sz w:val="24"/>
+          <w:szCs w:val="24"/>
+        </w:rPr>
+        <w:t>Laravel</w:t>
+      </w:r>
+      <w:proofErr w:type="spellEnd"/>
+      <w:r>
+        <w:rPr>
+          <w:rStyle w:val="Strong"/>
+          <w:rFonts w:ascii="Times New Roman" w:eastAsia="Times New Roman" w:hAnsi="Times New Roman" w:cs="Times New Roman"/>
+          <w:b w:val="0"/>
+          <w:sz w:val="24"/>
+          <w:szCs w:val="24"/>
+        </w:rPr>
+        <w:t xml:space="preserve">); handles authentication(using </w:t>
+      </w:r>
+      <w:proofErr w:type="spellStart"/>
+      <w:r>
+        <w:rPr>
+          <w:rStyle w:val="Strong"/>
+          <w:rFonts w:ascii="Times New Roman" w:eastAsia="Times New Roman" w:hAnsi="Times New Roman" w:cs="Times New Roman"/>
+          <w:b w:val="0"/>
+          <w:sz w:val="24"/>
+          <w:szCs w:val="24"/>
+        </w:rPr>
+        <w:t>laravel</w:t>
+      </w:r>
+      <w:proofErr w:type="spellEnd"/>
+      <w:r>
+        <w:rPr>
+          <w:rStyle w:val="Strong"/>
+          <w:rFonts w:ascii="Times New Roman" w:eastAsia="Times New Roman" w:hAnsi="Times New Roman" w:cs="Times New Roman"/>
+          <w:b w:val="0"/>
+          <w:sz w:val="24"/>
+          <w:szCs w:val="24"/>
+        </w:rPr>
+        <w:t xml:space="preserve"> sanctum), business logic, and database</w:t>
       </w:r>
     </w:p>
     <w:p>
@@ -3675,15 +4487,27 @@
           <w:szCs w:val="24"/>
         </w:rPr>
       </w:pPr>
-      <w:r>
-        <w:rPr>
-          <w:rStyle w:val="Strong"/>
-          <w:rFonts w:ascii="Times New Roman" w:eastAsia="Times New Roman" w:hAnsi="Times New Roman" w:cs="Times New Roman"/>
-          <w:b w:val="0"/>
-          <w:sz w:val="24"/>
-          <w:szCs w:val="24"/>
-        </w:rPr>
-        <w:t>RESTful API Design: Consistent resource naming, appropriate HTTP verbs, meaningful status codes.</w:t>
+      <w:proofErr w:type="spellStart"/>
+      <w:r>
+        <w:rPr>
+          <w:rStyle w:val="Strong"/>
+          <w:rFonts w:ascii="Times New Roman" w:eastAsia="Times New Roman" w:hAnsi="Times New Roman" w:cs="Times New Roman"/>
+          <w:b w:val="0"/>
+          <w:sz w:val="24"/>
+          <w:szCs w:val="24"/>
+        </w:rPr>
+        <w:t>RESTful</w:t>
+      </w:r>
+      <w:proofErr w:type="spellEnd"/>
+      <w:r>
+        <w:rPr>
+          <w:rStyle w:val="Strong"/>
+          <w:rFonts w:ascii="Times New Roman" w:eastAsia="Times New Roman" w:hAnsi="Times New Roman" w:cs="Times New Roman"/>
+          <w:b w:val="0"/>
+          <w:sz w:val="24"/>
+          <w:szCs w:val="24"/>
+        </w:rPr>
+        <w:t xml:space="preserve"> API Design: Consistent resource naming, appropriate HTTP verbs, meaningful status codes.</w:t>
       </w:r>
     </w:p>
     <w:p>
@@ -3710,7 +4534,51 @@
           <w:sz w:val="24"/>
           <w:szCs w:val="24"/>
         </w:rPr>
-        <w:t>Database Normalization: 3NF, foreign key constraints, indexes on frequently queried columns (e.g., orders.order_id, locations.slug).</w:t>
+        <w:t xml:space="preserve">Database Normalization: 3NF, foreign key constraints, indexes on frequently queried columns (e.g., </w:t>
+      </w:r>
+      <w:proofErr w:type="spellStart"/>
+      <w:r>
+        <w:rPr>
+          <w:rStyle w:val="Strong"/>
+          <w:rFonts w:ascii="Times New Roman" w:eastAsia="Times New Roman" w:hAnsi="Times New Roman" w:cs="Times New Roman"/>
+          <w:b w:val="0"/>
+          <w:sz w:val="24"/>
+          <w:szCs w:val="24"/>
+        </w:rPr>
+        <w:t>orders.order_id</w:t>
+      </w:r>
+      <w:proofErr w:type="spellEnd"/>
+      <w:r>
+        <w:rPr>
+          <w:rStyle w:val="Strong"/>
+          <w:rFonts w:ascii="Times New Roman" w:eastAsia="Times New Roman" w:hAnsi="Times New Roman" w:cs="Times New Roman"/>
+          <w:b w:val="0"/>
+          <w:sz w:val="24"/>
+          <w:szCs w:val="24"/>
+        </w:rPr>
+        <w:t xml:space="preserve">, </w:t>
+      </w:r>
+      <w:proofErr w:type="spellStart"/>
+      <w:r>
+        <w:rPr>
+          <w:rStyle w:val="Strong"/>
+          <w:rFonts w:ascii="Times New Roman" w:eastAsia="Times New Roman" w:hAnsi="Times New Roman" w:cs="Times New Roman"/>
+          <w:b w:val="0"/>
+          <w:sz w:val="24"/>
+          <w:szCs w:val="24"/>
+        </w:rPr>
+        <w:t>locations.slug</w:t>
+      </w:r>
+      <w:proofErr w:type="spellEnd"/>
+      <w:r>
+        <w:rPr>
+          <w:rStyle w:val="Strong"/>
+          <w:rFonts w:ascii="Times New Roman" w:eastAsia="Times New Roman" w:hAnsi="Times New Roman" w:cs="Times New Roman"/>
+          <w:b w:val="0"/>
+          <w:sz w:val="24"/>
+          <w:szCs w:val="24"/>
+        </w:rPr>
+        <w:t>).</w:t>
       </w:r>
     </w:p>
     <w:p>
@@ -3758,7 +4626,29 @@
           <w:sz w:val="24"/>
           <w:szCs w:val="24"/>
         </w:rPr>
-        <w:t xml:space="preserve"> Laravel Sanctum for API authentication</w:t>
+        <w:t xml:space="preserve"> </w:t>
+      </w:r>
+      <w:proofErr w:type="spellStart"/>
+      <w:r>
+        <w:rPr>
+          <w:rStyle w:val="Strong"/>
+          <w:rFonts w:ascii="Times New Roman" w:eastAsia="Times New Roman" w:hAnsi="Times New Roman" w:cs="Times New Roman"/>
+          <w:b w:val="0"/>
+          <w:sz w:val="24"/>
+          <w:szCs w:val="24"/>
+        </w:rPr>
+        <w:t>Laravel</w:t>
+      </w:r>
+      <w:proofErr w:type="spellEnd"/>
+      <w:r>
+        <w:rPr>
+          <w:rStyle w:val="Strong"/>
+          <w:rFonts w:ascii="Times New Roman" w:eastAsia="Times New Roman" w:hAnsi="Times New Roman" w:cs="Times New Roman"/>
+          <w:b w:val="0"/>
+          <w:sz w:val="24"/>
+          <w:szCs w:val="24"/>
+        </w:rPr>
+        <w:t xml:space="preserve"> Sanctum for API authentication</w:t>
       </w:r>
       <w:r>
         <w:rPr>
@@ -3855,7 +4745,95 @@
           <w:sz w:val="24"/>
           <w:szCs w:val="24"/>
         </w:rPr>
-        <w:t>(Don’t Repeat Yourself) principle: implemented a shared utilities like a centralized axios client (lib/api/client.ts) for handling headers and tokens; Reusable modals and forms in NextJs react instead of duplicating layout and state logic.</w:t>
+        <w:t xml:space="preserve">(Don’t Repeat Yourself) principle: implemented a shared utilities like a centralized </w:t>
+      </w:r>
+      <w:proofErr w:type="spellStart"/>
+      <w:r>
+        <w:rPr>
+          <w:rStyle w:val="Strong"/>
+          <w:rFonts w:ascii="Times New Roman" w:eastAsia="Times New Roman" w:hAnsi="Times New Roman" w:cs="Times New Roman"/>
+          <w:b w:val="0"/>
+          <w:sz w:val="24"/>
+          <w:szCs w:val="24"/>
+        </w:rPr>
+        <w:t>axios</w:t>
+      </w:r>
+      <w:proofErr w:type="spellEnd"/>
+      <w:r>
+        <w:rPr>
+          <w:rStyle w:val="Strong"/>
+          <w:rFonts w:ascii="Times New Roman" w:eastAsia="Times New Roman" w:hAnsi="Times New Roman" w:cs="Times New Roman"/>
+          <w:b w:val="0"/>
+          <w:sz w:val="24"/>
+          <w:szCs w:val="24"/>
+        </w:rPr>
+        <w:t xml:space="preserve"> client (lib/</w:t>
+      </w:r>
+      <w:proofErr w:type="spellStart"/>
+      <w:r>
+        <w:rPr>
+          <w:rStyle w:val="Strong"/>
+          <w:rFonts w:ascii="Times New Roman" w:eastAsia="Times New Roman" w:hAnsi="Times New Roman" w:cs="Times New Roman"/>
+          <w:b w:val="0"/>
+          <w:sz w:val="24"/>
+          <w:szCs w:val="24"/>
+        </w:rPr>
+        <w:t>api</w:t>
+      </w:r>
+      <w:proofErr w:type="spellEnd"/>
+      <w:r>
+        <w:rPr>
+          <w:rStyle w:val="Strong"/>
+          <w:rFonts w:ascii="Times New Roman" w:eastAsia="Times New Roman" w:hAnsi="Times New Roman" w:cs="Times New Roman"/>
+          <w:b w:val="0"/>
+          <w:sz w:val="24"/>
+          <w:szCs w:val="24"/>
+        </w:rPr>
+        <w:t>/</w:t>
+      </w:r>
+      <w:proofErr w:type="spellStart"/>
+      <w:r>
+        <w:rPr>
+          <w:rStyle w:val="Strong"/>
+          <w:rFonts w:ascii="Times New Roman" w:eastAsia="Times New Roman" w:hAnsi="Times New Roman" w:cs="Times New Roman"/>
+          <w:b w:val="0"/>
+          <w:sz w:val="24"/>
+          <w:szCs w:val="24"/>
+        </w:rPr>
+        <w:t>client.ts</w:t>
+      </w:r>
+      <w:proofErr w:type="spellEnd"/>
+      <w:r>
+        <w:rPr>
+          <w:rStyle w:val="Strong"/>
+          <w:rFonts w:ascii="Times New Roman" w:eastAsia="Times New Roman" w:hAnsi="Times New Roman" w:cs="Times New Roman"/>
+          <w:b w:val="0"/>
+          <w:sz w:val="24"/>
+          <w:szCs w:val="24"/>
+        </w:rPr>
+        <w:t xml:space="preserve">) for handling headers and tokens; Reusable modals and forms in </w:t>
+      </w:r>
+      <w:proofErr w:type="spellStart"/>
+      <w:r>
+        <w:rPr>
+          <w:rStyle w:val="Strong"/>
+          <w:rFonts w:ascii="Times New Roman" w:eastAsia="Times New Roman" w:hAnsi="Times New Roman" w:cs="Times New Roman"/>
+          <w:b w:val="0"/>
+          <w:sz w:val="24"/>
+          <w:szCs w:val="24"/>
+        </w:rPr>
+        <w:t>NextJs</w:t>
+      </w:r>
+      <w:proofErr w:type="spellEnd"/>
+      <w:r>
+        <w:rPr>
+          <w:rStyle w:val="Strong"/>
+          <w:rFonts w:ascii="Times New Roman" w:eastAsia="Times New Roman" w:hAnsi="Times New Roman" w:cs="Times New Roman"/>
+          <w:b w:val="0"/>
+          <w:sz w:val="24"/>
+          <w:szCs w:val="24"/>
+        </w:rPr>
+        <w:t xml:space="preserve"> react instead of duplicating layout and state logic.</w:t>
       </w:r>
     </w:p>
     <w:p>
@@ -3882,7 +4860,51 @@
           <w:sz w:val="24"/>
           <w:szCs w:val="24"/>
         </w:rPr>
-        <w:t>KISS (Keep It Simple Stupid): for location validation I chose radius based with the haversine formula over polygon based geofencing and the location data was collected manually through google maps and seeded directly into the database avoiding the overhead and cost of a third-party geocoding API.</w:t>
+        <w:t xml:space="preserve">KISS (Keep It Simple Stupid): for location validation I chose radius based with the </w:t>
+      </w:r>
+      <w:proofErr w:type="spellStart"/>
+      <w:r>
+        <w:rPr>
+          <w:rStyle w:val="Strong"/>
+          <w:rFonts w:ascii="Times New Roman" w:eastAsia="Times New Roman" w:hAnsi="Times New Roman" w:cs="Times New Roman"/>
+          <w:b w:val="0"/>
+          <w:sz w:val="24"/>
+          <w:szCs w:val="24"/>
+        </w:rPr>
+        <w:t>haversine</w:t>
+      </w:r>
+      <w:proofErr w:type="spellEnd"/>
+      <w:r>
+        <w:rPr>
+          <w:rStyle w:val="Strong"/>
+          <w:rFonts w:ascii="Times New Roman" w:eastAsia="Times New Roman" w:hAnsi="Times New Roman" w:cs="Times New Roman"/>
+          <w:b w:val="0"/>
+          <w:sz w:val="24"/>
+          <w:szCs w:val="24"/>
+        </w:rPr>
+        <w:t xml:space="preserve"> formula over polygon based </w:t>
+      </w:r>
+      <w:proofErr w:type="spellStart"/>
+      <w:r>
+        <w:rPr>
+          <w:rStyle w:val="Strong"/>
+          <w:rFonts w:ascii="Times New Roman" w:eastAsia="Times New Roman" w:hAnsi="Times New Roman" w:cs="Times New Roman"/>
+          <w:b w:val="0"/>
+          <w:sz w:val="24"/>
+          <w:szCs w:val="24"/>
+        </w:rPr>
+        <w:t>geofencing</w:t>
+      </w:r>
+      <w:proofErr w:type="spellEnd"/>
+      <w:r>
+        <w:rPr>
+          <w:rStyle w:val="Strong"/>
+          <w:rFonts w:ascii="Times New Roman" w:eastAsia="Times New Roman" w:hAnsi="Times New Roman" w:cs="Times New Roman"/>
+          <w:b w:val="0"/>
+          <w:sz w:val="24"/>
+          <w:szCs w:val="24"/>
+        </w:rPr>
+        <w:t xml:space="preserve"> and the location data was collected manually through google maps and seeded directly into the database avoiding the overhead and cost of a third-party geocoding API.</w:t>
       </w:r>
     </w:p>
     <w:p>
@@ -3909,7 +4931,73 @@
           <w:sz w:val="24"/>
           <w:szCs w:val="24"/>
         </w:rPr>
-        <w:t>Testing: PHPUnit feature tests for critical endpoints (/api/validate-location, /api/orders) and frontend component tests with Jest.</w:t>
+        <w:t xml:space="preserve">Testing: </w:t>
+      </w:r>
+      <w:proofErr w:type="spellStart"/>
+      <w:r>
+        <w:rPr>
+          <w:rStyle w:val="Strong"/>
+          <w:rFonts w:ascii="Times New Roman" w:eastAsia="Times New Roman" w:hAnsi="Times New Roman" w:cs="Times New Roman"/>
+          <w:b w:val="0"/>
+          <w:sz w:val="24"/>
+          <w:szCs w:val="24"/>
+        </w:rPr>
+        <w:t>PHPUnit</w:t>
+      </w:r>
+      <w:proofErr w:type="spellEnd"/>
+      <w:r>
+        <w:rPr>
+          <w:rStyle w:val="Strong"/>
+          <w:rFonts w:ascii="Times New Roman" w:eastAsia="Times New Roman" w:hAnsi="Times New Roman" w:cs="Times New Roman"/>
+          <w:b w:val="0"/>
+          <w:sz w:val="24"/>
+          <w:szCs w:val="24"/>
+        </w:rPr>
+        <w:t xml:space="preserve"> feature tests for critical endpoints (/</w:t>
+      </w:r>
+      <w:proofErr w:type="spellStart"/>
+      <w:r>
+        <w:rPr>
+          <w:rStyle w:val="Strong"/>
+          <w:rFonts w:ascii="Times New Roman" w:eastAsia="Times New Roman" w:hAnsi="Times New Roman" w:cs="Times New Roman"/>
+          <w:b w:val="0"/>
+          <w:sz w:val="24"/>
+          <w:szCs w:val="24"/>
+        </w:rPr>
+        <w:t>api</w:t>
+      </w:r>
+      <w:proofErr w:type="spellEnd"/>
+      <w:r>
+        <w:rPr>
+          <w:rStyle w:val="Strong"/>
+          <w:rFonts w:ascii="Times New Roman" w:eastAsia="Times New Roman" w:hAnsi="Times New Roman" w:cs="Times New Roman"/>
+          <w:b w:val="0"/>
+          <w:sz w:val="24"/>
+          <w:szCs w:val="24"/>
+        </w:rPr>
+        <w:t>/validate-location, /</w:t>
+      </w:r>
+      <w:proofErr w:type="spellStart"/>
+      <w:r>
+        <w:rPr>
+          <w:rStyle w:val="Strong"/>
+          <w:rFonts w:ascii="Times New Roman" w:eastAsia="Times New Roman" w:hAnsi="Times New Roman" w:cs="Times New Roman"/>
+          <w:b w:val="0"/>
+          <w:sz w:val="24"/>
+          <w:szCs w:val="24"/>
+        </w:rPr>
+        <w:t>api</w:t>
+      </w:r>
+      <w:proofErr w:type="spellEnd"/>
+      <w:r>
+        <w:rPr>
+          <w:rStyle w:val="Strong"/>
+          <w:rFonts w:ascii="Times New Roman" w:eastAsia="Times New Roman" w:hAnsi="Times New Roman" w:cs="Times New Roman"/>
+          <w:b w:val="0"/>
+          <w:sz w:val="24"/>
+          <w:szCs w:val="24"/>
+        </w:rPr>
+        <w:t>/orders) and frontend component tests with Jest.</w:t>
       </w:r>
     </w:p>
     <w:p>
@@ -3936,7 +5024,29 @@
           <w:sz w:val="24"/>
           <w:szCs w:val="24"/>
         </w:rPr>
-        <w:t>Version Control: Git with semantic commit messages, and a clean, readable history.</w:t>
+        <w:t xml:space="preserve">Version Control: </w:t>
+      </w:r>
+      <w:proofErr w:type="spellStart"/>
+      <w:r>
+        <w:rPr>
+          <w:rStyle w:val="Strong"/>
+          <w:rFonts w:ascii="Times New Roman" w:eastAsia="Times New Roman" w:hAnsi="Times New Roman" w:cs="Times New Roman"/>
+          <w:b w:val="0"/>
+          <w:sz w:val="24"/>
+          <w:szCs w:val="24"/>
+        </w:rPr>
+        <w:t>Git</w:t>
+      </w:r>
+      <w:proofErr w:type="spellEnd"/>
+      <w:r>
+        <w:rPr>
+          <w:rStyle w:val="Strong"/>
+          <w:rFonts w:ascii="Times New Roman" w:eastAsia="Times New Roman" w:hAnsi="Times New Roman" w:cs="Times New Roman"/>
+          <w:b w:val="0"/>
+          <w:sz w:val="24"/>
+          <w:szCs w:val="24"/>
+        </w:rPr>
+        <w:t xml:space="preserve"> with semantic commit messages, and a clean, readable history.</w:t>
       </w:r>
     </w:p>
     <w:p>
@@ -3950,7 +5060,7 @@
           <w:szCs w:val="28"/>
         </w:rPr>
       </w:pPr>
-      <w:bookmarkStart w:id="6" w:name="_Toc221954090"/>
+      <w:bookmarkStart w:id="5" w:name="_Toc221954090"/>
       <w:r>
         <w:rPr>
           <w:rStyle w:val="Strong"/>
@@ -3961,7 +5071,7 @@
         </w:rPr>
         <w:t>6. Development Approach, Why Backend‑First</w:t>
       </w:r>
-      <w:bookmarkEnd w:id="6"/>
+      <w:bookmarkEnd w:id="5"/>
     </w:p>
     <w:p>
       <w:pPr>
@@ -4058,7 +5168,51 @@
           <w:sz w:val="24"/>
           <w:szCs w:val="24"/>
         </w:rPr>
-        <w:t>Implementation of LocationService and Haversine distance logic.</w:t>
+        <w:t xml:space="preserve">Implementation of </w:t>
+      </w:r>
+      <w:proofErr w:type="spellStart"/>
+      <w:r>
+        <w:rPr>
+          <w:rStyle w:val="Strong"/>
+          <w:rFonts w:ascii="Times New Roman" w:eastAsia="Times New Roman" w:hAnsi="Times New Roman" w:cs="Times New Roman"/>
+          <w:b w:val="0"/>
+          <w:sz w:val="24"/>
+          <w:szCs w:val="24"/>
+        </w:rPr>
+        <w:t>LocationService</w:t>
+      </w:r>
+      <w:proofErr w:type="spellEnd"/>
+      <w:r>
+        <w:rPr>
+          <w:rStyle w:val="Strong"/>
+          <w:rFonts w:ascii="Times New Roman" w:eastAsia="Times New Roman" w:hAnsi="Times New Roman" w:cs="Times New Roman"/>
+          <w:b w:val="0"/>
+          <w:sz w:val="24"/>
+          <w:szCs w:val="24"/>
+        </w:rPr>
+        <w:t xml:space="preserve"> and </w:t>
+      </w:r>
+      <w:proofErr w:type="spellStart"/>
+      <w:r>
+        <w:rPr>
+          <w:rStyle w:val="Strong"/>
+          <w:rFonts w:ascii="Times New Roman" w:eastAsia="Times New Roman" w:hAnsi="Times New Roman" w:cs="Times New Roman"/>
+          <w:b w:val="0"/>
+          <w:sz w:val="24"/>
+          <w:szCs w:val="24"/>
+        </w:rPr>
+        <w:t>Haversine</w:t>
+      </w:r>
+      <w:proofErr w:type="spellEnd"/>
+      <w:r>
+        <w:rPr>
+          <w:rStyle w:val="Strong"/>
+          <w:rFonts w:ascii="Times New Roman" w:eastAsia="Times New Roman" w:hAnsi="Times New Roman" w:cs="Times New Roman"/>
+          <w:b w:val="0"/>
+          <w:sz w:val="24"/>
+          <w:szCs w:val="24"/>
+        </w:rPr>
+        <w:t xml:space="preserve"> distance logic.</w:t>
       </w:r>
     </w:p>
     <w:p>
@@ -4217,15 +5371,27 @@
           <w:szCs w:val="24"/>
         </w:rPr>
       </w:pPr>
-      <w:r>
-        <w:rPr>
-          <w:rStyle w:val="Strong"/>
-          <w:rFonts w:ascii="Times New Roman" w:eastAsia="Times New Roman" w:hAnsi="Times New Roman" w:cs="Times New Roman"/>
-          <w:b w:val="0"/>
-          <w:sz w:val="24"/>
-          <w:szCs w:val="24"/>
-        </w:rPr>
-        <w:t>Geolocation hook and location verification component.</w:t>
+      <w:proofErr w:type="spellStart"/>
+      <w:r>
+        <w:rPr>
+          <w:rStyle w:val="Strong"/>
+          <w:rFonts w:ascii="Times New Roman" w:eastAsia="Times New Roman" w:hAnsi="Times New Roman" w:cs="Times New Roman"/>
+          <w:b w:val="0"/>
+          <w:sz w:val="24"/>
+          <w:szCs w:val="24"/>
+        </w:rPr>
+        <w:t>Geolocation</w:t>
+      </w:r>
+      <w:proofErr w:type="spellEnd"/>
+      <w:r>
+        <w:rPr>
+          <w:rStyle w:val="Strong"/>
+          <w:rFonts w:ascii="Times New Roman" w:eastAsia="Times New Roman" w:hAnsi="Times New Roman" w:cs="Times New Roman"/>
+          <w:b w:val="0"/>
+          <w:sz w:val="24"/>
+          <w:szCs w:val="24"/>
+        </w:rPr>
+        <w:t xml:space="preserve"> hook and location verification component.</w:t>
       </w:r>
     </w:p>
     <w:p>
@@ -4387,7 +5553,7 @@
           <w:szCs w:val="28"/>
         </w:rPr>
       </w:pPr>
-      <w:bookmarkStart w:id="7" w:name="_Toc221954091"/>
+      <w:bookmarkStart w:id="6" w:name="_Toc221954091"/>
       <w:r>
         <w:rPr>
           <w:rStyle w:val="Strong"/>
@@ -4398,7 +5564,7 @@
         </w:rPr>
         <w:t>7. Deliverables &amp; Documentation</w:t>
       </w:r>
-      <w:bookmarkEnd w:id="7"/>
+      <w:bookmarkEnd w:id="6"/>
     </w:p>
     <w:p>
       <w:pPr>
@@ -4424,7 +5590,29 @@
           <w:sz w:val="24"/>
           <w:szCs w:val="24"/>
         </w:rPr>
-        <w:t>All deliverables are included in the public GitHub repository:</w:t>
+        <w:t xml:space="preserve">All deliverables are included in the public </w:t>
+      </w:r>
+      <w:proofErr w:type="spellStart"/>
+      <w:r>
+        <w:rPr>
+          <w:rStyle w:val="Strong"/>
+          <w:rFonts w:ascii="Times New Roman" w:eastAsia="Times New Roman" w:hAnsi="Times New Roman" w:cs="Times New Roman"/>
+          <w:b w:val="0"/>
+          <w:sz w:val="24"/>
+          <w:szCs w:val="24"/>
+        </w:rPr>
+        <w:t>GitHub</w:t>
+      </w:r>
+      <w:proofErr w:type="spellEnd"/>
+      <w:r>
+        <w:rPr>
+          <w:rStyle w:val="Strong"/>
+          <w:rFonts w:ascii="Times New Roman" w:eastAsia="Times New Roman" w:hAnsi="Times New Roman" w:cs="Times New Roman"/>
+          <w:b w:val="0"/>
+          <w:sz w:val="24"/>
+          <w:szCs w:val="24"/>
+        </w:rPr>
+        <w:t xml:space="preserve"> repository:</w:t>
       </w:r>
     </w:p>
     <w:p>
@@ -4451,7 +5639,29 @@
           <w:sz w:val="24"/>
           <w:szCs w:val="24"/>
         </w:rPr>
-        <w:t>Full Source Code: Complete Laravel and Next.js applications.</w:t>
+        <w:t xml:space="preserve">Full Source Code: Complete </w:t>
+      </w:r>
+      <w:proofErr w:type="spellStart"/>
+      <w:r>
+        <w:rPr>
+          <w:rStyle w:val="Strong"/>
+          <w:rFonts w:ascii="Times New Roman" w:eastAsia="Times New Roman" w:hAnsi="Times New Roman" w:cs="Times New Roman"/>
+          <w:b w:val="0"/>
+          <w:sz w:val="24"/>
+          <w:szCs w:val="24"/>
+        </w:rPr>
+        <w:t>Laravel</w:t>
+      </w:r>
+      <w:proofErr w:type="spellEnd"/>
+      <w:r>
+        <w:rPr>
+          <w:rStyle w:val="Strong"/>
+          <w:rFonts w:ascii="Times New Roman" w:eastAsia="Times New Roman" w:hAnsi="Times New Roman" w:cs="Times New Roman"/>
+          <w:b w:val="0"/>
+          <w:sz w:val="24"/>
+          <w:szCs w:val="24"/>
+        </w:rPr>
+        <w:t xml:space="preserve"> and Next.js applications.</w:t>
       </w:r>
     </w:p>
     <w:p>
@@ -4685,7 +5895,7 @@
                     <pic:cNvPicPr/>
                   </pic:nvPicPr>
                   <pic:blipFill>
-                    <a:blip r:embed="rId22">
+                    <a:blip r:embed="rId23">
                       <a:extLst>
                         <a:ext uri="{28A0092B-C50C-407E-A947-70E740481C1C}">
                           <a14:useLocalDpi xmlns:a14="http://schemas.microsoft.com/office/drawing/2010/main" val="0"/>
@@ -4759,7 +5969,7 @@
                     <pic:cNvPicPr/>
                   </pic:nvPicPr>
                   <pic:blipFill>
-                    <a:blip r:embed="rId23">
+                    <a:blip r:embed="rId24">
                       <a:extLst>
                         <a:ext uri="{28A0092B-C50C-407E-A947-70E740481C1C}">
                           <a14:useLocalDpi xmlns:a14="http://schemas.microsoft.com/office/drawing/2010/main" val="0"/>
@@ -4805,7 +6015,18 @@
           <w:szCs w:val="24"/>
         </w:rPr>
         <w:lastRenderedPageBreak/>
-        <w:t>Figure 8 and 9:</w:t>
+        <w:t>Figure 9 and 10</w:t>
+      </w:r>
+      <w:bookmarkStart w:id="7" w:name="_GoBack"/>
+      <w:bookmarkEnd w:id="7"/>
+      <w:r>
+        <w:rPr>
+          <w:rStyle w:val="Strong"/>
+          <w:rFonts w:ascii="Times New Roman" w:eastAsia="Times New Roman" w:hAnsi="Times New Roman" w:cs="Times New Roman"/>
+          <w:sz w:val="24"/>
+          <w:szCs w:val="24"/>
+        </w:rPr>
+        <w:t>:</w:t>
       </w:r>
       <w:r>
         <w:rPr>
@@ -4905,7 +6126,151 @@
           <w:sz w:val="24"/>
           <w:szCs w:val="24"/>
         </w:rPr>
-        <w:t>Backend: navigate to the backend folder, copy .env.example to .env, and set your database credentials. Run composer install, then php artisan key:generate. Execute php artisan migrate --seed to create tables and seed the delivery zones, products, and admin user. Start the server with php artisan serve --port=8000.</w:t>
+        <w:t>Backend: navigate to the backend folder, copy .</w:t>
+      </w:r>
+      <w:proofErr w:type="spellStart"/>
+      <w:r>
+        <w:rPr>
+          <w:rStyle w:val="Strong"/>
+          <w:rFonts w:ascii="Times New Roman" w:eastAsia="Times New Roman" w:hAnsi="Times New Roman" w:cs="Times New Roman"/>
+          <w:b w:val="0"/>
+          <w:sz w:val="24"/>
+          <w:szCs w:val="24"/>
+        </w:rPr>
+        <w:t>env.example</w:t>
+      </w:r>
+      <w:proofErr w:type="spellEnd"/>
+      <w:r>
+        <w:rPr>
+          <w:rStyle w:val="Strong"/>
+          <w:rFonts w:ascii="Times New Roman" w:eastAsia="Times New Roman" w:hAnsi="Times New Roman" w:cs="Times New Roman"/>
+          <w:b w:val="0"/>
+          <w:sz w:val="24"/>
+          <w:szCs w:val="24"/>
+        </w:rPr>
+        <w:t xml:space="preserve"> to .</w:t>
+      </w:r>
+      <w:proofErr w:type="spellStart"/>
+      <w:r>
+        <w:rPr>
+          <w:rStyle w:val="Strong"/>
+          <w:rFonts w:ascii="Times New Roman" w:eastAsia="Times New Roman" w:hAnsi="Times New Roman" w:cs="Times New Roman"/>
+          <w:b w:val="0"/>
+          <w:sz w:val="24"/>
+          <w:szCs w:val="24"/>
+        </w:rPr>
+        <w:t>env</w:t>
+      </w:r>
+      <w:proofErr w:type="spellEnd"/>
+      <w:r>
+        <w:rPr>
+          <w:rStyle w:val="Strong"/>
+          <w:rFonts w:ascii="Times New Roman" w:eastAsia="Times New Roman" w:hAnsi="Times New Roman" w:cs="Times New Roman"/>
+          <w:b w:val="0"/>
+          <w:sz w:val="24"/>
+          <w:szCs w:val="24"/>
+        </w:rPr>
+        <w:t xml:space="preserve">, and set your database credentials. Run composer install, then </w:t>
+      </w:r>
+      <w:proofErr w:type="spellStart"/>
+      <w:r>
+        <w:rPr>
+          <w:rStyle w:val="Strong"/>
+          <w:rFonts w:ascii="Times New Roman" w:eastAsia="Times New Roman" w:hAnsi="Times New Roman" w:cs="Times New Roman"/>
+          <w:b w:val="0"/>
+          <w:sz w:val="24"/>
+          <w:szCs w:val="24"/>
+        </w:rPr>
+        <w:t>php</w:t>
+      </w:r>
+      <w:proofErr w:type="spellEnd"/>
+      <w:r>
+        <w:rPr>
+          <w:rStyle w:val="Strong"/>
+          <w:rFonts w:ascii="Times New Roman" w:eastAsia="Times New Roman" w:hAnsi="Times New Roman" w:cs="Times New Roman"/>
+          <w:b w:val="0"/>
+          <w:sz w:val="24"/>
+          <w:szCs w:val="24"/>
+        </w:rPr>
+        <w:t xml:space="preserve"> artisan </w:t>
+      </w:r>
+      <w:proofErr w:type="spellStart"/>
+      <w:r>
+        <w:rPr>
+          <w:rStyle w:val="Strong"/>
+          <w:rFonts w:ascii="Times New Roman" w:eastAsia="Times New Roman" w:hAnsi="Times New Roman" w:cs="Times New Roman"/>
+          <w:b w:val="0"/>
+          <w:sz w:val="24"/>
+          <w:szCs w:val="24"/>
+        </w:rPr>
+        <w:t>key</w:t>
+      </w:r>
+      <w:proofErr w:type="gramStart"/>
+      <w:r>
+        <w:rPr>
+          <w:rStyle w:val="Strong"/>
+          <w:rFonts w:ascii="Times New Roman" w:eastAsia="Times New Roman" w:hAnsi="Times New Roman" w:cs="Times New Roman"/>
+          <w:b w:val="0"/>
+          <w:sz w:val="24"/>
+          <w:szCs w:val="24"/>
+        </w:rPr>
+        <w:t>:generate</w:t>
+      </w:r>
+      <w:proofErr w:type="spellEnd"/>
+      <w:proofErr w:type="gramEnd"/>
+      <w:r>
+        <w:rPr>
+          <w:rStyle w:val="Strong"/>
+          <w:rFonts w:ascii="Times New Roman" w:eastAsia="Times New Roman" w:hAnsi="Times New Roman" w:cs="Times New Roman"/>
+          <w:b w:val="0"/>
+          <w:sz w:val="24"/>
+          <w:szCs w:val="24"/>
+        </w:rPr>
+        <w:t xml:space="preserve">. Execute </w:t>
+      </w:r>
+      <w:proofErr w:type="spellStart"/>
+      <w:r>
+        <w:rPr>
+          <w:rStyle w:val="Strong"/>
+          <w:rFonts w:ascii="Times New Roman" w:eastAsia="Times New Roman" w:hAnsi="Times New Roman" w:cs="Times New Roman"/>
+          <w:b w:val="0"/>
+          <w:sz w:val="24"/>
+          <w:szCs w:val="24"/>
+        </w:rPr>
+        <w:t>php</w:t>
+      </w:r>
+      <w:proofErr w:type="spellEnd"/>
+      <w:r>
+        <w:rPr>
+          <w:rStyle w:val="Strong"/>
+          <w:rFonts w:ascii="Times New Roman" w:eastAsia="Times New Roman" w:hAnsi="Times New Roman" w:cs="Times New Roman"/>
+          <w:b w:val="0"/>
+          <w:sz w:val="24"/>
+          <w:szCs w:val="24"/>
+        </w:rPr>
+        <w:t xml:space="preserve"> artisan migrate --seed to create tables and seed the delivery zones, products, and admin user. Start the server with </w:t>
+      </w:r>
+      <w:proofErr w:type="spellStart"/>
+      <w:r>
+        <w:rPr>
+          <w:rStyle w:val="Strong"/>
+          <w:rFonts w:ascii="Times New Roman" w:eastAsia="Times New Roman" w:hAnsi="Times New Roman" w:cs="Times New Roman"/>
+          <w:b w:val="0"/>
+          <w:sz w:val="24"/>
+          <w:szCs w:val="24"/>
+        </w:rPr>
+        <w:t>php</w:t>
+      </w:r>
+      <w:proofErr w:type="spellEnd"/>
+      <w:r>
+        <w:rPr>
+          <w:rStyle w:val="Strong"/>
+          <w:rFonts w:ascii="Times New Roman" w:eastAsia="Times New Roman" w:hAnsi="Times New Roman" w:cs="Times New Roman"/>
+          <w:b w:val="0"/>
+          <w:sz w:val="24"/>
+          <w:szCs w:val="24"/>
+        </w:rPr>
+        <w:t xml:space="preserve"> artisan serve --port=8000.</w:t>
       </w:r>
     </w:p>
     <w:p>
@@ -4927,7 +6292,95 @@
           <w:sz w:val="24"/>
           <w:szCs w:val="24"/>
         </w:rPr>
-        <w:t>Frontend: in a new terminal, navigate to frontend, copy .env.example to .env.local, and run npm install. Start the development server with npm run dev.</w:t>
+        <w:t>Frontend: in a new terminal, navigate to frontend, copy .</w:t>
+      </w:r>
+      <w:proofErr w:type="spellStart"/>
+      <w:r>
+        <w:rPr>
+          <w:rStyle w:val="Strong"/>
+          <w:rFonts w:ascii="Times New Roman" w:eastAsia="Times New Roman" w:hAnsi="Times New Roman" w:cs="Times New Roman"/>
+          <w:b w:val="0"/>
+          <w:sz w:val="24"/>
+          <w:szCs w:val="24"/>
+        </w:rPr>
+        <w:t>env.example</w:t>
+      </w:r>
+      <w:proofErr w:type="spellEnd"/>
+      <w:r>
+        <w:rPr>
+          <w:rStyle w:val="Strong"/>
+          <w:rFonts w:ascii="Times New Roman" w:eastAsia="Times New Roman" w:hAnsi="Times New Roman" w:cs="Times New Roman"/>
+          <w:b w:val="0"/>
+          <w:sz w:val="24"/>
+          <w:szCs w:val="24"/>
+        </w:rPr>
+        <w:t xml:space="preserve"> to .</w:t>
+      </w:r>
+      <w:proofErr w:type="spellStart"/>
+      <w:r>
+        <w:rPr>
+          <w:rStyle w:val="Strong"/>
+          <w:rFonts w:ascii="Times New Roman" w:eastAsia="Times New Roman" w:hAnsi="Times New Roman" w:cs="Times New Roman"/>
+          <w:b w:val="0"/>
+          <w:sz w:val="24"/>
+          <w:szCs w:val="24"/>
+        </w:rPr>
+        <w:t>env.local</w:t>
+      </w:r>
+      <w:proofErr w:type="spellEnd"/>
+      <w:r>
+        <w:rPr>
+          <w:rStyle w:val="Strong"/>
+          <w:rFonts w:ascii="Times New Roman" w:eastAsia="Times New Roman" w:hAnsi="Times New Roman" w:cs="Times New Roman"/>
+          <w:b w:val="0"/>
+          <w:sz w:val="24"/>
+          <w:szCs w:val="24"/>
+        </w:rPr>
+        <w:t xml:space="preserve">, and run </w:t>
+      </w:r>
+      <w:proofErr w:type="spellStart"/>
+      <w:r>
+        <w:rPr>
+          <w:rStyle w:val="Strong"/>
+          <w:rFonts w:ascii="Times New Roman" w:eastAsia="Times New Roman" w:hAnsi="Times New Roman" w:cs="Times New Roman"/>
+          <w:b w:val="0"/>
+          <w:sz w:val="24"/>
+          <w:szCs w:val="24"/>
+        </w:rPr>
+        <w:t>npm</w:t>
+      </w:r>
+      <w:proofErr w:type="spellEnd"/>
+      <w:r>
+        <w:rPr>
+          <w:rStyle w:val="Strong"/>
+          <w:rFonts w:ascii="Times New Roman" w:eastAsia="Times New Roman" w:hAnsi="Times New Roman" w:cs="Times New Roman"/>
+          <w:b w:val="0"/>
+          <w:sz w:val="24"/>
+          <w:szCs w:val="24"/>
+        </w:rPr>
+        <w:t xml:space="preserve"> install. Start the development server with </w:t>
+      </w:r>
+      <w:proofErr w:type="spellStart"/>
+      <w:r>
+        <w:rPr>
+          <w:rStyle w:val="Strong"/>
+          <w:rFonts w:ascii="Times New Roman" w:eastAsia="Times New Roman" w:hAnsi="Times New Roman" w:cs="Times New Roman"/>
+          <w:b w:val="0"/>
+          <w:sz w:val="24"/>
+          <w:szCs w:val="24"/>
+        </w:rPr>
+        <w:t>npm</w:t>
+      </w:r>
+      <w:proofErr w:type="spellEnd"/>
+      <w:r>
+        <w:rPr>
+          <w:rStyle w:val="Strong"/>
+          <w:rFonts w:ascii="Times New Roman" w:eastAsia="Times New Roman" w:hAnsi="Times New Roman" w:cs="Times New Roman"/>
+          <w:b w:val="0"/>
+          <w:sz w:val="24"/>
+          <w:szCs w:val="24"/>
+        </w:rPr>
+        <w:t xml:space="preserve"> run dev.</w:t>
       </w:r>
     </w:p>
     <w:p>
@@ -4950,7 +6403,7 @@
         </w:rPr>
         <w:t xml:space="preserve">The application will be available at </w:t>
       </w:r>
-      <w:hyperlink r:id="rId24" w:history="1">
+      <w:hyperlink r:id="rId25" w:history="1">
         <w:r>
           <w:rPr>
             <w:rStyle w:val="Hyperlink"/>
@@ -5047,8 +6500,20 @@
           <w:sz w:val="24"/>
           <w:szCs w:val="24"/>
         </w:rPr>
-        <w:t>Default deliveryPerson</w:t>
-      </w:r>
+        <w:t xml:space="preserve">Default </w:t>
+      </w:r>
+      <w:proofErr w:type="spellStart"/>
+      <w:r>
+        <w:rPr>
+          <w:rStyle w:val="Strong"/>
+          <w:rFonts w:ascii="Times New Roman" w:eastAsia="Times New Roman" w:hAnsi="Times New Roman" w:cs="Times New Roman"/>
+          <w:b w:val="0"/>
+          <w:sz w:val="24"/>
+          <w:szCs w:val="24"/>
+        </w:rPr>
+        <w:t>deliveryPerson</w:t>
+      </w:r>
+      <w:proofErr w:type="spellEnd"/>
       <w:r>
         <w:rPr>
           <w:rStyle w:val="Strong"/>
@@ -5270,7 +6735,29 @@
           <w:sz w:val="24"/>
           <w:szCs w:val="24"/>
         </w:rPr>
-        <w:t>This prototype meets every functional requirement set by Cloudimart Limited:</w:t>
+        <w:t xml:space="preserve">This prototype meets every functional requirement set by </w:t>
+      </w:r>
+      <w:proofErr w:type="spellStart"/>
+      <w:r>
+        <w:rPr>
+          <w:rStyle w:val="Strong"/>
+          <w:rFonts w:ascii="Times New Roman" w:eastAsia="Times New Roman" w:hAnsi="Times New Roman" w:cs="Times New Roman"/>
+          <w:b w:val="0"/>
+          <w:sz w:val="24"/>
+          <w:szCs w:val="24"/>
+        </w:rPr>
+        <w:t>Cloudimart</w:t>
+      </w:r>
+      <w:proofErr w:type="spellEnd"/>
+      <w:r>
+        <w:rPr>
+          <w:rStyle w:val="Strong"/>
+          <w:rFonts w:ascii="Times New Roman" w:eastAsia="Times New Roman" w:hAnsi="Times New Roman" w:cs="Times New Roman"/>
+          <w:b w:val="0"/>
+          <w:sz w:val="24"/>
+          <w:szCs w:val="24"/>
+        </w:rPr>
+        <w:t xml:space="preserve"> Limited:</w:t>
       </w:r>
     </w:p>
     <w:p>
@@ -5351,7 +6838,29 @@
           <w:sz w:val="24"/>
           <w:szCs w:val="24"/>
         </w:rPr>
-        <w:t>Checkout restricted to the Mzuzu University community, enforced by GPS and seeded latitude/longitude coordinates.</w:t>
+        <w:t xml:space="preserve">Checkout restricted to the </w:t>
+      </w:r>
+      <w:proofErr w:type="spellStart"/>
+      <w:r>
+        <w:rPr>
+          <w:rStyle w:val="Strong"/>
+          <w:rFonts w:ascii="Times New Roman" w:eastAsia="Times New Roman" w:hAnsi="Times New Roman" w:cs="Times New Roman"/>
+          <w:b w:val="0"/>
+          <w:sz w:val="24"/>
+          <w:szCs w:val="24"/>
+        </w:rPr>
+        <w:t>Mzuzu</w:t>
+      </w:r>
+      <w:proofErr w:type="spellEnd"/>
+      <w:r>
+        <w:rPr>
+          <w:rStyle w:val="Strong"/>
+          <w:rFonts w:ascii="Times New Roman" w:eastAsia="Times New Roman" w:hAnsi="Times New Roman" w:cs="Times New Roman"/>
+          <w:b w:val="0"/>
+          <w:sz w:val="24"/>
+          <w:szCs w:val="24"/>
+        </w:rPr>
+        <w:t xml:space="preserve"> University community, enforced by GPS and seeded latitude/longitude coordinates.</w:t>
       </w:r>
     </w:p>
     <w:p>
@@ -5454,7 +6963,29 @@
           <w:sz w:val="24"/>
           <w:szCs w:val="24"/>
         </w:rPr>
-        <w:t>The system is ready for a live pilot and can be extended to support real payment gateways, SMS/email providers, and polygon geofencing without any architectural changes.</w:t>
+        <w:t xml:space="preserve">The system is ready for a live pilot and can be extended to support real payment gateways, SMS/email providers, and polygon </w:t>
+      </w:r>
+      <w:proofErr w:type="spellStart"/>
+      <w:r>
+        <w:rPr>
+          <w:rStyle w:val="Strong"/>
+          <w:rFonts w:ascii="Times New Roman" w:eastAsia="Times New Roman" w:hAnsi="Times New Roman" w:cs="Times New Roman"/>
+          <w:b w:val="0"/>
+          <w:sz w:val="24"/>
+          <w:szCs w:val="24"/>
+        </w:rPr>
+        <w:t>geofencing</w:t>
+      </w:r>
+      <w:proofErr w:type="spellEnd"/>
+      <w:r>
+        <w:rPr>
+          <w:rStyle w:val="Strong"/>
+          <w:rFonts w:ascii="Times New Roman" w:eastAsia="Times New Roman" w:hAnsi="Times New Roman" w:cs="Times New Roman"/>
+          <w:b w:val="0"/>
+          <w:sz w:val="24"/>
+          <w:szCs w:val="24"/>
+        </w:rPr>
+        <w:t xml:space="preserve"> without any architectural changes.</w:t>
       </w:r>
     </w:p>
     <w:p>
@@ -5476,7 +7007,7 @@
       </w:pPr>
     </w:p>
     <w:sectPr>
-      <w:footerReference w:type="default" r:id="rId25"/>
+      <w:footerReference w:type="default" r:id="rId26"/>
       <w:pgSz w:w="12240" w:h="15840"/>
       <w:pgMar w:top="1440" w:right="1440" w:bottom="1440" w:left="1440" w:header="720" w:footer="720" w:gutter="0"/>
       <w:pgNumType w:start="1"/>
@@ -5604,7 +7135,7 @@
           <w:rPr>
             <w:noProof/>
           </w:rPr>
-          <w:t>15</w:t>
+          <w:t>16</w:t>
         </w:r>
         <w:r>
           <w:rPr>
@@ -11863,6 +13394,7 @@
     <w:rsid w:val="00BE1C59"/>
     <w:rsid w:val="00C26D01"/>
     <w:rsid w:val="00D61410"/>
+    <w:rsid w:val="00D93450"/>
     <w:rsid w:val="00E42FF0"/>
     <w:rsid w:val="00EC1A3E"/>
     <w:rsid w:val="00F05148"/>
@@ -13174,7 +14706,7 @@
 </file>
 
 <file path=customXml/itemProps1.xml><?xml version="1.0" encoding="utf-8"?>
-<ds:datastoreItem xmlns:ds="http://schemas.openxmlformats.org/officeDocument/2006/customXml" ds:itemID="{D48657D5-2801-4DF5-A925-B32024DA5045}">
+<ds:datastoreItem xmlns:ds="http://schemas.openxmlformats.org/officeDocument/2006/customXml" ds:itemID="{A8D55031-9D82-4F72-AE4C-E6DEDD7164BE}">
   <ds:schemaRefs>
     <ds:schemaRef ds:uri="http://schemas.openxmlformats.org/officeDocument/2006/bibliography"/>
   </ds:schemaRefs>

</xml_diff>

<commit_message>
docs: revise technical summary — aligned with updated architecture and feature explanations
</commit_message>
<xml_diff>
--- a/docs/Technical Project Summary and Documentation.docx
+++ b/docs/Technical Project Summary and Documentation.docx
@@ -1780,10 +1780,10 @@
         </w:rPr>
         <w:lastRenderedPageBreak/>
         <w:drawing>
-          <wp:inline distT="0" distB="0" distL="0" distR="0" wp14:anchorId="3A124264" wp14:editId="6989BC75">
+          <wp:inline distT="0" distB="0" distL="0" distR="0">
             <wp:extent cx="5943600" cy="4628515"/>
             <wp:effectExtent l="0" t="0" r="0" b="635"/>
-            <wp:docPr id="1" name="Picture 1"/>
+            <wp:docPr id="15" name="Picture 15"/>
             <wp:cNvGraphicFramePr>
               <a:graphicFrameLocks xmlns:a="http://schemas.openxmlformats.org/drawingml/2006/main" noChangeAspect="1"/>
             </wp:cNvGraphicFramePr>
@@ -1791,7 +1791,7 @@
               <a:graphicData uri="http://schemas.openxmlformats.org/drawingml/2006/picture">
                 <pic:pic xmlns:pic="http://schemas.openxmlformats.org/drawingml/2006/picture">
                   <pic:nvPicPr>
-                    <pic:cNvPr id="1" name="cloudimart usecase.png"/>
+                    <pic:cNvPr id="15" name="cloudimart usecase.png"/>
                     <pic:cNvPicPr/>
                   </pic:nvPicPr>
                   <pic:blipFill>
@@ -4131,10 +4131,10 @@
         </w:rPr>
         <w:lastRenderedPageBreak/>
         <w:drawing>
-          <wp:inline distT="0" distB="0" distL="0" distR="0" wp14:anchorId="57F8A677" wp14:editId="791704B6">
+          <wp:inline distT="0" distB="0" distL="0" distR="0">
             <wp:extent cx="5497195" cy="8229600"/>
             <wp:effectExtent l="0" t="0" r="8255" b="0"/>
-            <wp:docPr id="11" name="Picture 11"/>
+            <wp:docPr id="16" name="Picture 16"/>
             <wp:cNvGraphicFramePr>
               <a:graphicFrameLocks xmlns:a="http://schemas.openxmlformats.org/drawingml/2006/main" noChangeAspect="1"/>
             </wp:cNvGraphicFramePr>
@@ -4142,7 +4142,7 @@
               <a:graphicData uri="http://schemas.openxmlformats.org/drawingml/2006/picture">
                 <pic:pic xmlns:pic="http://schemas.openxmlformats.org/drawingml/2006/picture">
                   <pic:nvPicPr>
-                    <pic:cNvPr id="11" name="class diagram.png"/>
+                    <pic:cNvPr id="16" name="class diagram.png"/>
                     <pic:cNvPicPr/>
                   </pic:nvPicPr>
                   <pic:blipFill>
@@ -5795,6 +5795,16 @@
           <w:sz w:val="24"/>
           <w:szCs w:val="24"/>
         </w:rPr>
+        <w:t xml:space="preserve">Architecture, </w:t>
+      </w:r>
+      <w:r>
+        <w:rPr>
+          <w:rStyle w:val="Strong"/>
+          <w:rFonts w:ascii="Times New Roman" w:eastAsia="Times New Roman" w:hAnsi="Times New Roman" w:cs="Times New Roman"/>
+          <w:b w:val="0"/>
+          <w:sz w:val="24"/>
+          <w:szCs w:val="24"/>
+        </w:rPr>
         <w:t xml:space="preserve">Use Case, Class, Activity and Sequence UML </w:t>
       </w:r>
       <w:r>
@@ -5805,17 +5815,49 @@
           <w:sz w:val="24"/>
           <w:szCs w:val="24"/>
         </w:rPr>
-        <w:t xml:space="preserve">Diagrams, </w:t>
-      </w:r>
-      <w:r>
-        <w:rPr>
-          <w:rStyle w:val="Strong"/>
-          <w:rFonts w:ascii="Times New Roman" w:eastAsia="Times New Roman" w:hAnsi="Times New Roman" w:cs="Times New Roman"/>
-          <w:b w:val="0"/>
-          <w:sz w:val="24"/>
-          <w:szCs w:val="24"/>
-        </w:rPr>
-        <w:t xml:space="preserve">and a Technical Project Summary </w:t>
+        <w:t>Diagrams,</w:t>
+      </w:r>
+      <w:r>
+        <w:rPr>
+          <w:rStyle w:val="Strong"/>
+          <w:rFonts w:ascii="Times New Roman" w:eastAsia="Times New Roman" w:hAnsi="Times New Roman" w:cs="Times New Roman"/>
+          <w:b w:val="0"/>
+          <w:sz w:val="24"/>
+          <w:szCs w:val="24"/>
+        </w:rPr>
+        <w:t xml:space="preserve"> and ERD,</w:t>
+      </w:r>
+      <w:r>
+        <w:rPr>
+          <w:rStyle w:val="Strong"/>
+          <w:rFonts w:ascii="Times New Roman" w:eastAsia="Times New Roman" w:hAnsi="Times New Roman" w:cs="Times New Roman"/>
+          <w:b w:val="0"/>
+          <w:sz w:val="24"/>
+          <w:szCs w:val="24"/>
+        </w:rPr>
+        <w:t xml:space="preserve"> </w:t>
+      </w:r>
+      <w:r>
+        <w:rPr>
+          <w:rStyle w:val="Strong"/>
+          <w:rFonts w:ascii="Times New Roman" w:eastAsia="Times New Roman" w:hAnsi="Times New Roman" w:cs="Times New Roman"/>
+          <w:b w:val="0"/>
+          <w:sz w:val="24"/>
+          <w:szCs w:val="24"/>
+        </w:rPr>
+        <w:t>an</w:t>
+      </w:r>
+      <w:bookmarkStart w:id="7" w:name="_GoBack"/>
+      <w:bookmarkEnd w:id="7"/>
+      <w:r>
+        <w:rPr>
+          <w:rStyle w:val="Strong"/>
+          <w:rFonts w:ascii="Times New Roman" w:eastAsia="Times New Roman" w:hAnsi="Times New Roman" w:cs="Times New Roman"/>
+          <w:b w:val="0"/>
+          <w:sz w:val="24"/>
+          <w:szCs w:val="24"/>
+        </w:rPr>
+        <w:t xml:space="preserve">d a Technical Project Summary </w:t>
       </w:r>
       <w:r>
         <w:rPr>
@@ -6017,8 +6059,6 @@
         <w:lastRenderedPageBreak/>
         <w:t>Figure 9 and 10</w:t>
       </w:r>
-      <w:bookmarkStart w:id="7" w:name="_GoBack"/>
-      <w:bookmarkEnd w:id="7"/>
       <w:r>
         <w:rPr>
           <w:rStyle w:val="Strong"/>
@@ -13379,6 +13419,7 @@
     <w:rsidRoot w:val="00B1580A"/>
     <w:rsid w:val="000110F6"/>
     <w:rsid w:val="000B6241"/>
+    <w:rsid w:val="002D4C86"/>
     <w:rsid w:val="00387C21"/>
     <w:rsid w:val="005903D7"/>
     <w:rsid w:val="006068DF"/>
@@ -14706,7 +14747,7 @@
 </file>
 
 <file path=customXml/itemProps1.xml><?xml version="1.0" encoding="utf-8"?>
-<ds:datastoreItem xmlns:ds="http://schemas.openxmlformats.org/officeDocument/2006/customXml" ds:itemID="{A8D55031-9D82-4F72-AE4C-E6DEDD7164BE}">
+<ds:datastoreItem xmlns:ds="http://schemas.openxmlformats.org/officeDocument/2006/customXml" ds:itemID="{D73EB037-75D0-46E9-BE2F-070B24998F16}">
   <ds:schemaRefs>
     <ds:schemaRef ds:uri="http://schemas.openxmlformats.org/officeDocument/2006/bibliography"/>
   </ds:schemaRefs>

</xml_diff>